<commit_message>
added specified ecoli clostridium etc
added suitability test for specified microorganism ecoli clostridium commit at กองผลิตภัณฑ์สมุนไพร
</commit_message>
<xml_diff>
--- a/MC_analytical_procedure/Rev3/suitability/[ร่าง][suitability][specified]Pseudomonas_aeruginosa_template_Rev3.docx
+++ b/MC_analytical_procedure/Rev3/suitability/[ร่าง][suitability][specified]Pseudomonas_aeruginosa_template_Rev3.docx
@@ -1,6 +1,6 @@
 
 <file path=word/document.xml><?xml version="1.0" encoding="utf-8"?>
-<w:document xmlns:wpc="http://schemas.microsoft.com/office/word/2010/wordprocessingCanvas" xmlns:cx="http://schemas.microsoft.com/office/drawing/2014/chartex" xmlns:cx1="http://schemas.microsoft.com/office/drawing/2015/9/8/chartex" xmlns:cx2="http://schemas.microsoft.com/office/drawing/2015/10/21/chartex" xmlns:cx3="http://schemas.microsoft.com/office/drawing/2016/5/9/chartex" xmlns:cx4="http://schemas.microsoft.com/office/drawing/2016/5/10/chartex" xmlns:cx5="http://schemas.microsoft.com/office/drawing/2016/5/11/chartex" xmlns:cx6="http://schemas.microsoft.com/office/drawing/2016/5/12/chartex" xmlns:cx7="http://schemas.microsoft.com/office/drawing/2016/5/13/chartex" xmlns:cx8="http://schemas.microsoft.com/office/drawing/2016/5/14/chartex" xmlns:mc="http://schemas.openxmlformats.org/markup-compatibility/2006" xmlns:aink="http://schemas.microsoft.com/office/drawing/2016/ink" xmlns:am3d="http://schemas.microsoft.com/office/drawing/2017/model3d" xmlns:o="urn:schemas-microsoft-com:office:office" xmlns:oel="http://schemas.microsoft.com/office/2019/extlst" xmlns:r="http://schemas.openxmlformats.org/officeDocument/2006/relationships" xmlns:m="http://schemas.openxmlformats.org/officeDocument/2006/math" xmlns:v="urn:schemas-microsoft-com:vml" xmlns:wp14="http://schemas.microsoft.com/office/word/2010/wordprocessingDrawing" xmlns:wp="http://schemas.openxmlformats.org/drawingml/2006/wordprocessingDrawing" xmlns:w10="urn:schemas-microsoft-com:office:word" xmlns:w="http://schemas.openxmlformats.org/wordprocessingml/2006/main" xmlns:w14="http://schemas.microsoft.com/office/word/2010/wordml" xmlns:w15="http://schemas.microsoft.com/office/word/2012/wordml" xmlns:w16cex="http://schemas.microsoft.com/office/word/2018/wordml/cex" xmlns:w16cid="http://schemas.microsoft.com/office/word/2016/wordml/cid" xmlns:w16="http://schemas.microsoft.com/office/word/2018/wordml" xmlns:w16du="http://schemas.microsoft.com/office/word/2023/wordml/word16du" xmlns:w16sdtdh="http://schemas.microsoft.com/office/word/2020/wordml/sdtdatahash" xmlns:w16se="http://schemas.microsoft.com/office/word/2015/wordml/symex" xmlns:wpg="http://schemas.microsoft.com/office/word/2010/wordprocessingGroup" xmlns:wpi="http://schemas.microsoft.com/office/word/2010/wordprocessingInk" xmlns:wne="http://schemas.microsoft.com/office/word/2006/wordml" xmlns:wps="http://schemas.microsoft.com/office/word/2010/wordprocessingShape" mc:Ignorable="w14 w15 w16se w16cid w16 w16cex w16sdtdh w16du wp14">
+<w:document xmlns:wpc="http://schemas.microsoft.com/office/word/2010/wordprocessingCanvas" xmlns:cx="http://schemas.microsoft.com/office/drawing/2014/chartex" xmlns:cx1="http://schemas.microsoft.com/office/drawing/2015/9/8/chartex" xmlns:cx2="http://schemas.microsoft.com/office/drawing/2015/10/21/chartex" xmlns:cx3="http://schemas.microsoft.com/office/drawing/2016/5/9/chartex" xmlns:cx4="http://schemas.microsoft.com/office/drawing/2016/5/10/chartex" xmlns:cx5="http://schemas.microsoft.com/office/drawing/2016/5/11/chartex" xmlns:cx6="http://schemas.microsoft.com/office/drawing/2016/5/12/chartex" xmlns:cx7="http://schemas.microsoft.com/office/drawing/2016/5/13/chartex" xmlns:cx8="http://schemas.microsoft.com/office/drawing/2016/5/14/chartex" xmlns:mc="http://schemas.openxmlformats.org/markup-compatibility/2006" xmlns:aink="http://schemas.microsoft.com/office/drawing/2016/ink" xmlns:am3d="http://schemas.microsoft.com/office/drawing/2017/model3d" xmlns:o="urn:schemas-microsoft-com:office:office" xmlns:r="http://schemas.openxmlformats.org/officeDocument/2006/relationships" xmlns:m="http://schemas.openxmlformats.org/officeDocument/2006/math" xmlns:v="urn:schemas-microsoft-com:vml" xmlns:wp14="http://schemas.microsoft.com/office/word/2010/wordprocessingDrawing" xmlns:wp="http://schemas.openxmlformats.org/drawingml/2006/wordprocessingDrawing" xmlns:w10="urn:schemas-microsoft-com:office:word" xmlns:w="http://schemas.openxmlformats.org/wordprocessingml/2006/main" xmlns:w14="http://schemas.microsoft.com/office/word/2010/wordml" xmlns:w15="http://schemas.microsoft.com/office/word/2012/wordml" xmlns:w16cex="http://schemas.microsoft.com/office/word/2018/wordml/cex" xmlns:w16cid="http://schemas.microsoft.com/office/word/2016/wordml/cid" xmlns:w16="http://schemas.microsoft.com/office/word/2018/wordml" xmlns:w16sdtdh="http://schemas.microsoft.com/office/word/2020/wordml/sdtdatahash" xmlns:w16se="http://schemas.microsoft.com/office/word/2015/wordml/symex" xmlns:wpg="http://schemas.microsoft.com/office/word/2010/wordprocessingGroup" xmlns:wpi="http://schemas.microsoft.com/office/word/2010/wordprocessingInk" xmlns:wne="http://schemas.microsoft.com/office/word/2006/wordml" xmlns:wps="http://schemas.microsoft.com/office/word/2010/wordprocessingShape" mc:Ignorable="w14 w15 w16se w16cid w16 w16cex w16sdtdh wp14">
   <w:body>
     <w:p>
       <w:pPr>
@@ -122,7 +122,7 @@
         </w:rPr>
         <w:t>ขั้นตอนการปฏิบัติงานสำหรับ</w:t>
       </w:r>
-      <w:ins w:id="0" w:author="Oat ." w:date="2024-09-26T10:51:00Z" w16du:dateUtc="2024-09-26T03:51:00Z">
+      <w:ins w:id="0" w:author="Oat ." w:date="2024-09-26T10:51:00Z">
         <w:r>
           <w:rPr>
             <w:rFonts w:ascii="TH SarabunPSK" w:hAnsi="TH SarabunPSK" w:cs="TH SarabunPSK" w:hint="cs"/>
@@ -242,7 +242,7 @@
         </w:rPr>
         <w:t xml:space="preserve"> </w:t>
       </w:r>
-      <w:del w:id="1" w:author="Oat ." w:date="2024-09-26T10:51:00Z" w16du:dateUtc="2024-09-26T03:51:00Z">
+      <w:del w:id="1" w:author="Oat ." w:date="2024-09-26T10:51:00Z">
         <w:r>
           <w:rPr>
             <w:rFonts w:ascii="TH SarabunPSK" w:hAnsi="TH SarabunPSK" w:cs="TH SarabunPSK"/>
@@ -252,7 +252,7 @@
           <w:delText>Analytical Procedure for</w:delText>
         </w:r>
       </w:del>
-      <w:ins w:id="2" w:author="Oat ." w:date="2024-09-26T10:52:00Z" w16du:dateUtc="2024-09-26T03:52:00Z">
+      <w:ins w:id="2" w:author="Oat ." w:date="2024-09-26T10:52:00Z">
         <w:r>
           <w:rPr>
             <w:rFonts w:ascii="TH SarabunPSK" w:hAnsi="TH SarabunPSK" w:cs="TH SarabunPSK"/>
@@ -2861,7 +2861,7 @@
         </w:rPr>
         <w:t xml:space="preserve">overed: Growth promotion test of culture media, </w:t>
       </w:r>
-      <w:del w:id="4" w:author="Oat ." w:date="2024-09-26T10:53:00Z" w16du:dateUtc="2024-09-26T03:53:00Z">
+      <w:del w:id="4" w:author="Oat ." w:date="2024-09-26T10:53:00Z">
         <w:r>
           <w:rPr>
             <w:rFonts w:ascii="TH SarabunPSK" w:hAnsi="TH SarabunPSK" w:cs="TH SarabunPSK"/>
@@ -2907,7 +2907,7 @@
         </w:rPr>
         <w:t>appropriately researched and developed</w:t>
       </w:r>
-      <w:ins w:id="5" w:author="Oat ." w:date="2024-09-26T10:53:00Z" w16du:dateUtc="2024-09-26T03:53:00Z">
+      <w:ins w:id="5" w:author="Oat ." w:date="2024-09-26T10:53:00Z">
         <w:r>
           <w:rPr>
             <w:rFonts w:ascii="TH SarabunPSK" w:hAnsi="TH SarabunPSK" w:cs="TH SarabunPSK"/>
@@ -2935,7 +2935,7 @@
           <w:t>.</w:t>
         </w:r>
       </w:ins>
-      <w:del w:id="6" w:author="Oat ." w:date="2024-09-26T10:53:00Z" w16du:dateUtc="2024-09-26T03:53:00Z">
+      <w:del w:id="6" w:author="Oat ." w:date="2024-09-26T10:53:00Z">
         <w:r>
           <w:rPr>
             <w:rFonts w:ascii="TH SarabunPSK" w:hAnsi="TH SarabunPSK" w:cs="TH SarabunPSK"/>
@@ -3029,7 +3029,7 @@
           <w:szCs w:val="32"/>
         </w:rPr>
       </w:pPr>
-      <w:ins w:id="7" w:author="Oat ." w:date="2024-09-26T10:54:00Z" w16du:dateUtc="2024-09-26T03:54:00Z">
+      <w:ins w:id="7" w:author="Oat ." w:date="2024-09-26T10:54:00Z">
         <w:r>
           <w:rPr>
             <w:rFonts w:ascii="TH SarabunPSK" w:hAnsi="TH SarabunPSK" w:cs="TH SarabunPSK"/>
@@ -3352,7 +3352,7 @@
         <w:lastRenderedPageBreak/>
         <w:t>[</w:t>
       </w:r>
-      <w:del w:id="9" w:author="Oat ." w:date="2024-09-26T10:54:00Z" w16du:dateUtc="2024-09-26T03:54:00Z">
+      <w:del w:id="9" w:author="Oat ." w:date="2024-09-26T10:54:00Z">
         <w:r>
           <w:delText xml:space="preserve">English] </w:delText>
         </w:r>
@@ -3365,9 +3365,29 @@
           <w:delText>Analytical Procedure</w:delText>
         </w:r>
       </w:del>
-      <w:ins w:id="10" w:author="Oat ." w:date="2024-09-26T10:54:00Z" w16du:dateUtc="2024-09-26T03:54:00Z">
+      <w:ins w:id="10" w:author="Oat ." w:date="2024-09-30T08:33:00Z">
         <w:r>
-          <w:t>English Method</w:t>
+          <w:rPr>
+            <w:rFonts w:ascii="TH SarabunPSK" w:hAnsi="TH SarabunPSK" w:cs="TH SarabunPSK"/>
+            <w:sz w:val="32"/>
+            <w:szCs w:val="32"/>
+          </w:rPr>
+          <w:t>[</w:t>
+        </w:r>
+      </w:ins>
+      <w:ins w:id="11" w:author="Oat ." w:date="2024-09-26T10:54:00Z">
+        <w:r>
+          <w:t>English</w:t>
+        </w:r>
+      </w:ins>
+      <w:ins w:id="12" w:author="Oat ." w:date="2024-09-30T08:33:00Z">
+        <w:r>
+          <w:t>]</w:t>
+        </w:r>
+      </w:ins>
+      <w:ins w:id="13" w:author="Oat ." w:date="2024-09-26T10:54:00Z">
+        <w:r>
+          <w:t xml:space="preserve"> Method</w:t>
         </w:r>
         <w:r>
           <w:t xml:space="preserve"> suitability test</w:t>
@@ -3418,11 +3438,11 @@
           <w:numId w:val="1"/>
         </w:numPr>
       </w:pPr>
-      <w:bookmarkStart w:id="11" w:name="_Toc175746530"/>
+      <w:bookmarkStart w:id="14" w:name="_Toc175746530"/>
       <w:r>
         <w:t>Purpose</w:t>
       </w:r>
-      <w:bookmarkEnd w:id="11"/>
+      <w:bookmarkEnd w:id="14"/>
     </w:p>
     <w:p>
       <w:pPr>
@@ -3440,8 +3460,8 @@
         </w:rPr>
         <w:t xml:space="preserve">   To </w:t>
       </w:r>
-      <w:bookmarkStart w:id="12" w:name="_Hlk178168952"/>
-      <w:ins w:id="13" w:author="Oat ." w:date="2024-09-26T10:54:00Z" w16du:dateUtc="2024-09-26T03:54:00Z">
+      <w:bookmarkStart w:id="15" w:name="_Hlk178168952"/>
+      <w:ins w:id="16" w:author="Oat ." w:date="2024-09-26T10:54:00Z">
         <w:r>
           <w:rPr>
             <w:rFonts w:ascii="TH SarabunPSK" w:hAnsi="TH SarabunPSK" w:cs="TH SarabunPSK"/>
@@ -3451,8 +3471,8 @@
           <w:t>establish test parameters for</w:t>
         </w:r>
       </w:ins>
-      <w:bookmarkEnd w:id="12"/>
-      <w:del w:id="14" w:author="Oat ." w:date="2024-09-26T10:54:00Z" w16du:dateUtc="2024-09-26T03:54:00Z">
+      <w:bookmarkEnd w:id="15"/>
+      <w:del w:id="17" w:author="Oat ." w:date="2024-09-26T10:54:00Z">
         <w:r>
           <w:rPr>
             <w:rFonts w:ascii="TH SarabunPSK" w:hAnsi="TH SarabunPSK" w:cs="TH SarabunPSK"/>
@@ -3478,7 +3498,7 @@
         </w:rPr>
         <w:t xml:space="preserve"> the </w:t>
       </w:r>
-      <w:ins w:id="15" w:author="Oat ." w:date="2024-09-26T10:55:00Z" w16du:dateUtc="2024-09-26T03:55:00Z">
+      <w:ins w:id="18" w:author="Oat ." w:date="2024-09-26T10:55:00Z">
         <w:r>
           <w:rPr>
             <w:rFonts w:ascii="TH SarabunPSK" w:hAnsi="TH SarabunPSK" w:cs="TH SarabunPSK"/>
@@ -3597,11 +3617,11 @@
           <w:numId w:val="1"/>
         </w:numPr>
       </w:pPr>
-      <w:bookmarkStart w:id="16" w:name="_Toc175746531"/>
+      <w:bookmarkStart w:id="19" w:name="_Toc175746531"/>
       <w:r>
         <w:t>Scope</w:t>
       </w:r>
-      <w:bookmarkEnd w:id="16"/>
+      <w:bookmarkEnd w:id="19"/>
     </w:p>
     <w:p>
       <w:pPr>
@@ -3619,7 +3639,7 @@
         </w:rPr>
         <w:t xml:space="preserve">   </w:t>
       </w:r>
-      <w:ins w:id="17" w:author="Oat ." w:date="2024-09-26T10:55:00Z" w16du:dateUtc="2024-09-26T03:55:00Z">
+      <w:ins w:id="20" w:author="Oat ." w:date="2024-09-26T10:55:00Z">
         <w:r>
           <w:rPr>
             <w:rFonts w:ascii="TH SarabunPSK" w:hAnsi="TH SarabunPSK" w:cs="TH SarabunPSK"/>
@@ -3638,7 +3658,7 @@
           <w:t>test method number: […provide internal reference number] for physical address of: […Quality control testing site address]</w:t>
         </w:r>
       </w:ins>
-      <w:del w:id="18" w:author="Oat ." w:date="2024-09-26T10:55:00Z" w16du:dateUtc="2024-09-26T03:55:00Z">
+      <w:del w:id="21" w:author="Oat ." w:date="2024-09-26T10:55:00Z">
         <w:r>
           <w:rPr>
             <w:rFonts w:ascii="TH SarabunPSK" w:hAnsi="TH SarabunPSK" w:cs="TH SarabunPSK"/>
@@ -3736,11 +3756,11 @@
           <w:numId w:val="1"/>
         </w:numPr>
       </w:pPr>
-      <w:bookmarkStart w:id="19" w:name="_Toc175746532"/>
+      <w:bookmarkStart w:id="22" w:name="_Toc175746532"/>
       <w:r>
         <w:t>Responsibilities</w:t>
       </w:r>
-      <w:bookmarkEnd w:id="19"/>
+      <w:bookmarkEnd w:id="22"/>
     </w:p>
     <w:p>
       <w:pPr>
@@ -3803,11 +3823,11 @@
           <w:numId w:val="1"/>
         </w:numPr>
       </w:pPr>
-      <w:bookmarkStart w:id="20" w:name="_Toc175746533"/>
+      <w:bookmarkStart w:id="23" w:name="_Toc175746533"/>
       <w:r>
         <w:t>Materials and Equipment</w:t>
       </w:r>
-      <w:bookmarkEnd w:id="20"/>
+      <w:bookmarkEnd w:id="23"/>
     </w:p>
     <w:p>
       <w:pPr>
@@ -4229,6 +4249,7 @@
           <w:sz w:val="32"/>
           <w:szCs w:val="32"/>
         </w:rPr>
+        <w:lastRenderedPageBreak/>
         <w:t>Papaic</w:t>
       </w:r>
       <w:proofErr w:type="spellEnd"/>
@@ -4321,7 +4342,6 @@
           <w:sz w:val="32"/>
           <w:szCs w:val="32"/>
         </w:rPr>
-        <w:lastRenderedPageBreak/>
         <w:t>Sodium Chloride</w:t>
       </w:r>
       <w:r>
@@ -4787,7 +4807,7 @@
         </w:rPr>
         <w:t xml:space="preserve"> </w:t>
       </w:r>
-      <w:bookmarkStart w:id="21" w:name="_Hlk114239128"/>
+      <w:bookmarkStart w:id="24" w:name="_Hlk114239128"/>
       <w:r>
         <w:rPr>
           <w:rFonts w:ascii="TH SarabunPSK" w:hAnsi="TH SarabunPSK" w:cs="TH SarabunPSK" w:hint="cs"/>
@@ -4796,7 +4816,7 @@
         </w:rPr>
         <w:t>Cetrimide Agar</w:t>
       </w:r>
-      <w:bookmarkEnd w:id="21"/>
+      <w:bookmarkEnd w:id="24"/>
       <w:r>
         <w:rPr>
           <w:rFonts w:ascii="TH SarabunPSK" w:hAnsi="TH SarabunPSK" w:cs="TH SarabunPSK"/>
@@ -6210,6 +6230,7 @@
           <w:sz w:val="32"/>
           <w:szCs w:val="32"/>
         </w:rPr>
+        <w:lastRenderedPageBreak/>
         <w:t>Deionized water (DI water)</w:t>
       </w:r>
       <w:r>
@@ -6279,7 +6300,6 @@
           <w:sz w:val="32"/>
           <w:szCs w:val="32"/>
         </w:rPr>
-        <w:lastRenderedPageBreak/>
         <w:t>Dissolve the solid components in water before adding glycerol</w:t>
       </w:r>
       <w:r>
@@ -7279,8 +7299,288 @@
           <w:sz w:val="32"/>
           <w:szCs w:val="32"/>
         </w:rPr>
+        <w:lastRenderedPageBreak/>
         <w:t>Gram staining solution</w:t>
       </w:r>
+    </w:p>
+    <w:p>
+      <w:pPr>
+        <w:pStyle w:val="ListParagraph"/>
+        <w:numPr>
+          <w:ilvl w:val="1"/>
+          <w:numId w:val="1"/>
+        </w:numPr>
+        <w:ind w:left="720" w:hanging="360"/>
+        <w:rPr>
+          <w:rFonts w:ascii="TH SarabunPSK" w:hAnsi="TH SarabunPSK" w:cs="TH SarabunPSK"/>
+          <w:sz w:val="32"/>
+          <w:szCs w:val="32"/>
+        </w:rPr>
+      </w:pPr>
+      <w:bookmarkStart w:id="25" w:name="_Ref178579469"/>
+      <w:ins w:id="26" w:author="Oat ." w:date="2024-09-30T08:42:00Z">
+        <w:r>
+          <w:rPr>
+            <w:rFonts w:ascii="TH SarabunPSK" w:hAnsi="TH SarabunPSK" w:cs="TH SarabunPSK"/>
+            <w:sz w:val="32"/>
+            <w:szCs w:val="32"/>
+          </w:rPr>
+          <w:t xml:space="preserve">Test </w:t>
+        </w:r>
+      </w:ins>
+      <w:ins w:id="27" w:author="Oat ." w:date="2024-09-30T08:43:00Z">
+        <w:r>
+          <w:rPr>
+            <w:rFonts w:ascii="TH SarabunPSK" w:hAnsi="TH SarabunPSK" w:cs="TH SarabunPSK"/>
+            <w:sz w:val="32"/>
+            <w:szCs w:val="32"/>
+          </w:rPr>
+          <w:t>micro-</w:t>
+        </w:r>
+      </w:ins>
+      <w:ins w:id="28" w:author="Oat ." w:date="2024-09-30T08:58:00Z">
+        <w:r>
+          <w:rPr>
+            <w:rFonts w:ascii="TH SarabunPSK" w:hAnsi="TH SarabunPSK" w:cs="TH SarabunPSK"/>
+            <w:sz w:val="32"/>
+            <w:szCs w:val="32"/>
+          </w:rPr>
+          <w:t>organism</w:t>
+        </w:r>
+      </w:ins>
+      <w:ins w:id="29" w:author="Oat ." w:date="2024-09-30T08:43:00Z">
+        <w:r>
+          <w:rPr>
+            <w:rFonts w:ascii="TH SarabunPSK" w:hAnsi="TH SarabunPSK" w:cs="TH SarabunPSK"/>
+            <w:sz w:val="32"/>
+            <w:szCs w:val="32"/>
+          </w:rPr>
+          <w:t>:</w:t>
+        </w:r>
+      </w:ins>
+      <w:bookmarkEnd w:id="25"/>
+    </w:p>
+    <w:p>
+      <w:pPr>
+        <w:pStyle w:val="ListParagraph"/>
+        <w:numPr>
+          <w:ilvl w:val="2"/>
+          <w:numId w:val="1"/>
+        </w:numPr>
+        <w:rPr>
+          <w:rFonts w:ascii="TH SarabunPSK" w:hAnsi="TH SarabunPSK" w:cs="TH SarabunPSK"/>
+          <w:i/>
+          <w:iCs/>
+          <w:sz w:val="32"/>
+          <w:szCs w:val="32"/>
+        </w:rPr>
+      </w:pPr>
+      <w:ins w:id="30" w:author="Oat ." w:date="2024-09-30T09:00:00Z">
+        <w:r>
+          <w:rPr>
+            <w:rFonts w:ascii="TH SarabunPSK" w:hAnsi="TH SarabunPSK" w:cs="TH SarabunPSK"/>
+            <w:i/>
+            <w:iCs/>
+            <w:sz w:val="32"/>
+            <w:szCs w:val="32"/>
+            <w:rPrChange w:id="31" w:author="Oat ." w:date="2024-09-30T09:01:00Z">
+              <w:rPr>
+                <w:rFonts w:ascii="TH SarabunPSK" w:hAnsi="TH SarabunPSK" w:cs="TH SarabunPSK"/>
+                <w:sz w:val="32"/>
+                <w:szCs w:val="32"/>
+              </w:rPr>
+            </w:rPrChange>
+          </w:rPr>
+          <w:t>[</w:t>
+        </w:r>
+        <w:r>
+          <w:rPr>
+            <w:rFonts w:ascii="TH SarabunPSK" w:hAnsi="TH SarabunPSK" w:cs="TH SarabunPSK"/>
+            <w:i/>
+            <w:iCs/>
+            <w:sz w:val="32"/>
+            <w:szCs w:val="32"/>
+            <w:rPrChange w:id="32" w:author="Oat ." w:date="2024-09-30T09:01:00Z">
+              <w:rPr>
+                <w:rFonts w:ascii="TH SarabunPSK" w:hAnsi="TH SarabunPSK" w:cs="TH SarabunPSK"/>
+                <w:sz w:val="32"/>
+                <w:szCs w:val="32"/>
+              </w:rPr>
+            </w:rPrChange>
+          </w:rPr>
+          <w:t xml:space="preserve">Pseudomonas </w:t>
+        </w:r>
+      </w:ins>
+      <w:ins w:id="33" w:author="Oat ." w:date="2024-09-30T09:01:00Z">
+        <w:r>
+          <w:rPr>
+            <w:rFonts w:ascii="TH SarabunPSK" w:hAnsi="TH SarabunPSK" w:cs="TH SarabunPSK"/>
+            <w:i/>
+            <w:iCs/>
+            <w:sz w:val="32"/>
+            <w:szCs w:val="32"/>
+          </w:rPr>
+          <w:t>aeruginosa</w:t>
+        </w:r>
+        <w:r>
+          <w:rPr>
+            <w:rFonts w:ascii="TH SarabunPSK" w:hAnsi="TH SarabunPSK" w:cs="TH SarabunPSK"/>
+            <w:i/>
+            <w:iCs/>
+            <w:sz w:val="32"/>
+            <w:szCs w:val="32"/>
+          </w:rPr>
+          <w:t xml:space="preserve"> </w:t>
+        </w:r>
+        <w:r>
+          <w:rPr>
+            <w:rFonts w:ascii="TH SarabunPSK" w:hAnsi="TH SarabunPSK" w:cs="TH SarabunPSK"/>
+            <w:iCs/>
+            <w:sz w:val="32"/>
+            <w:szCs w:val="32"/>
+            <w:rPrChange w:id="34" w:author="Oat ." w:date="2024-09-30T09:01:00Z">
+              <w:rPr>
+                <w:rFonts w:ascii="TH SarabunPSK" w:hAnsi="TH SarabunPSK" w:cs="TH SarabunPSK"/>
+                <w:i/>
+                <w:iCs/>
+                <w:sz w:val="32"/>
+                <w:szCs w:val="32"/>
+              </w:rPr>
+            </w:rPrChange>
+          </w:rPr>
+          <w:t>ATCC 9027, DMST 15501, NCIMB 8626, C.I.P. 82.118 or NBRC 13275</w:t>
+        </w:r>
+        <w:r>
+          <w:rPr>
+            <w:rFonts w:ascii="TH SarabunPSK" w:hAnsi="TH SarabunPSK" w:cs="TH SarabunPSK"/>
+            <w:i/>
+            <w:iCs/>
+            <w:sz w:val="32"/>
+            <w:szCs w:val="32"/>
+          </w:rPr>
+          <w:t>]</w:t>
+        </w:r>
+      </w:ins>
+      <w:r>
+        <w:rPr>
+          <w:rFonts w:ascii="TH SarabunPSK" w:hAnsi="TH SarabunPSK" w:cs="TH SarabunPSK"/>
+          <w:i/>
+          <w:iCs/>
+          <w:sz w:val="32"/>
+          <w:szCs w:val="32"/>
+        </w:rPr>
+        <w:t>:</w:t>
+      </w:r>
+      <w:ins w:id="35" w:author="Oat ." w:date="2024-09-30T09:02:00Z">
+        <w:r>
+          <w:rPr>
+            <w:rFonts w:ascii="TH SarabunPSK" w:hAnsi="TH SarabunPSK" w:cs="TH SarabunPSK"/>
+            <w:sz w:val="32"/>
+            <w:szCs w:val="32"/>
+          </w:rPr>
+          <w:t xml:space="preserve"> </w:t>
+        </w:r>
+        <w:r>
+          <w:rPr>
+            <w:rFonts w:ascii="TH SarabunPSK" w:hAnsi="TH SarabunPSK" w:cs="TH SarabunPSK"/>
+            <w:sz w:val="32"/>
+            <w:szCs w:val="32"/>
+          </w:rPr>
+          <w:t>[passage count/seed reference number]</w:t>
+        </w:r>
+      </w:ins>
+    </w:p>
+    <w:p>
+      <w:pPr>
+        <w:pStyle w:val="ListParagraph"/>
+        <w:numPr>
+          <w:ilvl w:val="2"/>
+          <w:numId w:val="1"/>
+        </w:numPr>
+        <w:rPr>
+          <w:rFonts w:ascii="TH SarabunPSK" w:hAnsi="TH SarabunPSK" w:cs="TH SarabunPSK"/>
+          <w:i/>
+          <w:iCs/>
+          <w:sz w:val="32"/>
+          <w:szCs w:val="32"/>
+          <w:rPrChange w:id="36" w:author="Oat ." w:date="2024-09-30T09:01:00Z">
+            <w:rPr>
+              <w:rFonts w:ascii="TH SarabunPSK" w:hAnsi="TH SarabunPSK" w:cs="TH SarabunPSK"/>
+              <w:sz w:val="32"/>
+              <w:szCs w:val="32"/>
+            </w:rPr>
+          </w:rPrChange>
+        </w:rPr>
+      </w:pPr>
+      <w:ins w:id="37" w:author="Oat ." w:date="2024-09-30T09:02:00Z">
+        <w:r>
+          <w:rPr>
+            <w:rFonts w:ascii="TH SarabunPSK" w:hAnsi="TH SarabunPSK" w:cs="TH SarabunPSK"/>
+            <w:i/>
+            <w:iCs/>
+            <w:sz w:val="32"/>
+            <w:szCs w:val="32"/>
+          </w:rPr>
+          <w:t>[</w:t>
+        </w:r>
+        <w:r>
+          <w:rPr>
+            <w:rFonts w:ascii="TH SarabunPSK" w:hAnsi="TH SarabunPSK" w:cs="TH SarabunPSK"/>
+            <w:i/>
+            <w:iCs/>
+            <w:sz w:val="32"/>
+            <w:szCs w:val="32"/>
+          </w:rPr>
+          <w:t xml:space="preserve">Escherichia coli </w:t>
+        </w:r>
+        <w:r>
+          <w:rPr>
+            <w:rFonts w:ascii="TH SarabunPSK" w:hAnsi="TH SarabunPSK" w:cs="TH SarabunPSK"/>
+            <w:sz w:val="32"/>
+            <w:szCs w:val="32"/>
+            <w:rPrChange w:id="38" w:author="Oat ." w:date="2024-09-30T09:03:00Z">
+              <w:rPr>
+                <w:rFonts w:ascii="TH SarabunPSK" w:hAnsi="TH SarabunPSK" w:cs="TH SarabunPSK"/>
+                <w:i/>
+                <w:iCs/>
+                <w:sz w:val="32"/>
+                <w:szCs w:val="32"/>
+              </w:rPr>
+            </w:rPrChange>
+          </w:rPr>
+          <w:t>ATCC 8739, DMST 15537, NCIMB 8545, C.I.P. 53.126 or NBRC</w:t>
+        </w:r>
+        <w:r>
+          <w:rPr>
+            <w:rFonts w:ascii="TH SarabunPSK" w:hAnsi="TH SarabunPSK" w:cs="TH SarabunPSK"/>
+            <w:i/>
+            <w:iCs/>
+            <w:sz w:val="32"/>
+            <w:szCs w:val="32"/>
+          </w:rPr>
+          <w:t>]</w:t>
+        </w:r>
+      </w:ins>
+      <w:ins w:id="39" w:author="Oat ." w:date="2024-09-30T09:03:00Z">
+        <w:r>
+          <w:rPr>
+            <w:rFonts w:ascii="TH SarabunPSK" w:hAnsi="TH SarabunPSK" w:cs="TH SarabunPSK"/>
+            <w:i/>
+            <w:iCs/>
+            <w:sz w:val="32"/>
+            <w:szCs w:val="32"/>
+          </w:rPr>
+          <w:t xml:space="preserve">: </w:t>
+        </w:r>
+        <w:r>
+          <w:rPr>
+            <w:rFonts w:ascii="TH SarabunPSK" w:hAnsi="TH SarabunPSK" w:cs="TH SarabunPSK"/>
+            <w:sz w:val="32"/>
+            <w:szCs w:val="32"/>
+          </w:rPr>
+          <w:t>[passage count/seed reference number]</w:t>
+        </w:r>
+      </w:ins>
     </w:p>
     <w:p>
       <w:pPr>
@@ -7290,12 +7590,11 @@
           <w:numId w:val="1"/>
         </w:numPr>
       </w:pPr>
-      <w:bookmarkStart w:id="22" w:name="_Toc175746534"/>
-      <w:r>
-        <w:lastRenderedPageBreak/>
+      <w:bookmarkStart w:id="40" w:name="_Toc175746534"/>
+      <w:r>
         <w:t>Procedure</w:t>
       </w:r>
-      <w:bookmarkEnd w:id="22"/>
+      <w:bookmarkEnd w:id="40"/>
     </w:p>
     <w:p>
       <w:pPr>
@@ -7681,7 +7980,7 @@
           <w:szCs w:val="32"/>
         </w:rPr>
       </w:pPr>
-      <w:ins w:id="23" w:author="Oat ." w:date="2024-09-26T11:16:00Z" w16du:dateUtc="2024-09-26T04:16:00Z">
+      <w:ins w:id="41" w:author="Oat ." w:date="2024-09-26T11:16:00Z">
         <w:r>
           <w:rPr>
             <w:rFonts w:ascii="TH SarabunPSK" w:hAnsi="TH SarabunPSK" w:cs="TH SarabunPSK"/>
@@ -7767,7 +8066,7 @@
           <w:szCs w:val="32"/>
         </w:rPr>
       </w:pPr>
-      <w:ins w:id="24" w:author="Oat ." w:date="2024-09-26T15:24:00Z" w16du:dateUtc="2024-09-26T08:24:00Z">
+      <w:ins w:id="42" w:author="Oat ." w:date="2024-09-26T15:24:00Z">
         <w:r>
           <w:rPr>
             <w:rFonts w:ascii="TH SarabunPSK" w:hAnsi="TH SarabunPSK" w:cs="TH SarabunPSK"/>
@@ -7795,7 +8094,7 @@
           <w:t xml:space="preserve"> while replace reference strain (</w:t>
         </w:r>
       </w:ins>
-      <w:ins w:id="25" w:author="Oat ." w:date="2024-09-26T15:25:00Z" w16du:dateUtc="2024-09-26T08:25:00Z">
+      <w:ins w:id="43" w:author="Oat ." w:date="2024-09-26T15:25:00Z">
         <w:r>
           <w:rPr>
             <w:rFonts w:ascii="TH SarabunPSK" w:hAnsi="TH SarabunPSK" w:cs="TH SarabunPSK"/>
@@ -7805,7 +8104,7 @@
           <w:t>re</w:t>
         </w:r>
       </w:ins>
-      <w:ins w:id="26" w:author="Oat ." w:date="2024-09-26T15:24:00Z" w16du:dateUtc="2024-09-26T08:24:00Z">
+      <w:ins w:id="44" w:author="Oat ." w:date="2024-09-26T15:24:00Z">
         <w:r>
           <w:rPr>
             <w:rFonts w:ascii="TH SarabunPSK" w:hAnsi="TH SarabunPSK" w:cs="TH SarabunPSK"/>
@@ -7815,7 +8114,7 @@
           <w:t>)</w:t>
         </w:r>
       </w:ins>
-      <w:ins w:id="27" w:author="Oat ." w:date="2024-09-26T15:25:00Z" w16du:dateUtc="2024-09-26T08:25:00Z">
+      <w:ins w:id="45" w:author="Oat ." w:date="2024-09-26T15:25:00Z">
         <w:r>
           <w:rPr>
             <w:rFonts w:ascii="TH SarabunPSK" w:hAnsi="TH SarabunPSK" w:cs="TH SarabunPSK"/>
@@ -7863,7 +8162,7 @@
         </w:rPr>
         <w:t xml:space="preserve"> 30-35 ˚C for 18</w:t>
       </w:r>
-      <w:del w:id="28" w:author="Oat ." w:date="2024-09-26T15:26:00Z" w16du:dateUtc="2024-09-26T08:26:00Z">
+      <w:del w:id="46" w:author="Oat ." w:date="2024-09-26T15:26:00Z">
         <w:r>
           <w:rPr>
             <w:rFonts w:ascii="TH SarabunPSK" w:hAnsi="TH SarabunPSK" w:cs="TH SarabunPSK"/>
@@ -8236,7 +8535,7 @@
         </w:rPr>
         <w:t>18</w:t>
       </w:r>
-      <w:del w:id="29" w:author="Oat ." w:date="2024-09-26T15:26:00Z" w16du:dateUtc="2024-09-26T08:26:00Z">
+      <w:del w:id="47" w:author="Oat ." w:date="2024-09-26T15:26:00Z">
         <w:r>
           <w:rPr>
             <w:rFonts w:ascii="TH SarabunPSK" w:hAnsi="TH SarabunPSK" w:cs="TH SarabunPSK" w:hint="cs"/>
@@ -8911,7 +9210,7 @@
                                 </w:rPr>
                                 <w:t>18</w:t>
                               </w:r>
-                              <w:del w:id="30" w:author="Oat ." w:date="2024-09-26T15:27:00Z" w16du:dateUtc="2024-09-26T08:27:00Z">
+                              <w:del w:id="48" w:author="Oat ." w:date="2024-09-26T15:27:00Z">
                                 <w:r>
                                   <w:rPr>
                                     <w:rFonts w:ascii="TH SarabunPSK" w:hAnsi="TH SarabunPSK" w:cs="TH SarabunPSK"/>
@@ -9534,7 +9833,7 @@
                                 </w:rPr>
                                 <w:t>18</w:t>
                               </w:r>
-                              <w:del w:id="31" w:author="Oat ." w:date="2024-09-26T15:27:00Z" w16du:dateUtc="2024-09-26T08:27:00Z">
+                              <w:del w:id="49" w:author="Oat ." w:date="2024-09-26T15:27:00Z">
                                 <w:r>
                                   <w:rPr>
                                     <w:rFonts w:ascii="TH SarabunPSK" w:hAnsi="TH SarabunPSK" w:cs="TH SarabunPSK"/>
@@ -10650,7 +10949,6 @@
                                 </w:rPr>
                                 <w:t xml:space="preserve"> </w:t>
                               </w:r>
-                              <w:proofErr w:type="spellStart"/>
                               <w:r>
                                 <w:rPr>
                                   <w:rFonts w:ascii="TH SarabunPSK" w:eastAsia="Calibri" w:hAnsi="TH SarabunPSK" w:cs="Cordia New"/>
@@ -10658,7 +10956,6 @@
                                 </w:rPr>
                                 <w:t>fluorescin</w:t>
                               </w:r>
-                              <w:proofErr w:type="spellEnd"/>
                             </w:p>
                             <w:p>
                               <w:pPr>
@@ -11115,7 +11412,6 @@
                                 </w:rPr>
                                 <w:t xml:space="preserve">Pseudomonas agar for </w:t>
                               </w:r>
-                              <w:proofErr w:type="spellStart"/>
                               <w:r>
                                 <w:rPr>
                                   <w:rFonts w:ascii="TH SarabunPSK" w:eastAsia="Calibri" w:hAnsi="TH SarabunPSK" w:cs="Cordia New"/>
@@ -11130,7 +11426,6 @@
                                 </w:rPr>
                                 <w:t>cynin</w:t>
                               </w:r>
-                              <w:proofErr w:type="spellEnd"/>
                             </w:p>
                             <w:p>
                               <w:pPr>
@@ -11436,7 +11731,7 @@
                                   <w:szCs w:val="16"/>
                                 </w:rPr>
                               </w:pPr>
-                              <w:del w:id="32" w:author="Oat ." w:date="2024-09-26T15:27:00Z" w16du:dateUtc="2024-09-26T08:27:00Z">
+                              <w:del w:id="50" w:author="Oat ." w:date="2024-09-26T15:27:00Z">
                                 <w:r>
                                   <w:rPr>
                                     <w:rFonts w:ascii="TH SarabunPSK" w:hAnsi="TH SarabunPSK" w:cs="TH SarabunPSK"/>
@@ -11497,7 +11792,7 @@
                                   <w:szCs w:val="16"/>
                                 </w:rPr>
                               </w:pPr>
-                              <w:del w:id="33" w:author="Oat ." w:date="2024-09-26T15:27:00Z" w16du:dateUtc="2024-09-26T08:27:00Z">
+                              <w:del w:id="51" w:author="Oat ." w:date="2024-09-26T15:27:00Z">
                                 <w:r>
                                   <w:rPr>
                                     <w:rFonts w:ascii="TH SarabunPSK" w:hAnsi="TH SarabunPSK" w:cs="TH SarabunPSK"/>
@@ -12281,7 +12576,7 @@
                           </w:rPr>
                           <w:t>18</w:t>
                         </w:r>
-                        <w:del w:id="34" w:author="Oat ." w:date="2024-09-26T15:27:00Z" w16du:dateUtc="2024-09-26T08:27:00Z">
+                        <w:del w:id="52" w:author="Oat ." w:date="2024-09-26T15:27:00Z">
                           <w:r>
                             <w:rPr>
                               <w:rFonts w:ascii="TH SarabunPSK" w:hAnsi="TH SarabunPSK" w:cs="TH SarabunPSK"/>
@@ -12502,7 +12797,7 @@
                           </w:rPr>
                           <w:t>18</w:t>
                         </w:r>
-                        <w:del w:id="35" w:author="Oat ." w:date="2024-09-26T15:27:00Z" w16du:dateUtc="2024-09-26T08:27:00Z">
+                        <w:del w:id="53" w:author="Oat ." w:date="2024-09-26T15:27:00Z">
                           <w:r>
                             <w:rPr>
                               <w:rFonts w:ascii="TH SarabunPSK" w:hAnsi="TH SarabunPSK" w:cs="TH SarabunPSK"/>
@@ -13254,7 +13549,7 @@
                             <w:szCs w:val="16"/>
                           </w:rPr>
                         </w:pPr>
-                        <w:del w:id="36" w:author="Oat ." w:date="2024-09-26T15:27:00Z" w16du:dateUtc="2024-09-26T08:27:00Z">
+                        <w:del w:id="54" w:author="Oat ." w:date="2024-09-26T15:27:00Z">
                           <w:r>
                             <w:rPr>
                               <w:rFonts w:ascii="TH SarabunPSK" w:hAnsi="TH SarabunPSK" w:cs="TH SarabunPSK"/>
@@ -13294,7 +13589,7 @@
                             <w:szCs w:val="16"/>
                           </w:rPr>
                         </w:pPr>
-                        <w:del w:id="37" w:author="Oat ." w:date="2024-09-26T15:27:00Z" w16du:dateUtc="2024-09-26T08:27:00Z">
+                        <w:del w:id="55" w:author="Oat ." w:date="2024-09-26T15:27:00Z">
                           <w:r>
                             <w:rPr>
                               <w:rFonts w:ascii="TH SarabunPSK" w:hAnsi="TH SarabunPSK" w:cs="TH SarabunPSK"/>
@@ -13864,7 +14159,7 @@
         </w:rPr>
         <w:t xml:space="preserve"> for </w:t>
       </w:r>
-      <w:del w:id="38" w:author="Oat ." w:date="2024-09-26T15:27:00Z" w16du:dateUtc="2024-09-26T08:27:00Z">
+      <w:del w:id="52" w:author="Oat ." w:date="2024-09-26T15:27:00Z">
         <w:r>
           <w:rPr>
             <w:rFonts w:ascii="TH SarabunPSK" w:hAnsi="TH SarabunPSK" w:cs="TH SarabunPSK"/>
@@ -13902,6 +14197,7 @@
           <w:sz w:val="32"/>
           <w:szCs w:val="32"/>
         </w:rPr>
+        <w:lastRenderedPageBreak/>
         <w:t xml:space="preserve">Colony </w:t>
       </w:r>
       <w:r>
@@ -13956,7 +14252,6 @@
           <w:sz w:val="32"/>
           <w:szCs w:val="32"/>
         </w:rPr>
-        <w:lastRenderedPageBreak/>
         <w:t xml:space="preserve"> </w:t>
       </w:r>
       <w:r>
@@ -15263,11 +15558,12 @@
           <w:numId w:val="1"/>
         </w:numPr>
       </w:pPr>
-      <w:bookmarkStart w:id="39" w:name="_Toc175746535"/>
-      <w:r>
+      <w:bookmarkStart w:id="53" w:name="_Toc175746535"/>
+      <w:r>
+        <w:lastRenderedPageBreak/>
         <w:t>Calculations</w:t>
       </w:r>
-      <w:bookmarkEnd w:id="39"/>
+      <w:bookmarkEnd w:id="53"/>
     </w:p>
     <w:p>
       <w:pPr>
@@ -15304,11 +15600,11 @@
           <w:numId w:val="1"/>
         </w:numPr>
       </w:pPr>
-      <w:bookmarkStart w:id="40" w:name="_Toc175746536"/>
+      <w:bookmarkStart w:id="54" w:name="_Toc175746536"/>
       <w:r>
         <w:t>Acceptance Criteria</w:t>
       </w:r>
-      <w:bookmarkEnd w:id="40"/>
+      <w:bookmarkEnd w:id="54"/>
     </w:p>
     <w:p>
       <w:pPr>
@@ -15323,6 +15619,337 @@
           <w:szCs w:val="32"/>
         </w:rPr>
       </w:pPr>
+      <w:ins w:id="55" w:author="Oat ." w:date="2024-09-30T08:39:00Z">
+        <w:r>
+          <w:rPr>
+            <w:rFonts w:ascii="TH SarabunPSK" w:hAnsi="TH SarabunPSK" w:cs="TH SarabunPSK"/>
+            <w:sz w:val="32"/>
+            <w:szCs w:val="32"/>
+          </w:rPr>
+          <w:t xml:space="preserve">Positive product control spiked with </w:t>
+        </w:r>
+      </w:ins>
+      <w:ins w:id="56" w:author="Oat ." w:date="2024-09-30T09:00:00Z">
+        <w:r>
+          <w:rPr>
+            <w:rFonts w:ascii="TH SarabunPSK" w:hAnsi="TH SarabunPSK" w:cs="TH SarabunPSK"/>
+            <w:i/>
+            <w:iCs/>
+            <w:sz w:val="32"/>
+            <w:szCs w:val="32"/>
+            <w:rPrChange w:id="57" w:author="Oat ." w:date="2024-09-30T09:01:00Z">
+              <w:rPr>
+                <w:rFonts w:ascii="TH SarabunPSK" w:hAnsi="TH SarabunPSK" w:cs="TH SarabunPSK"/>
+                <w:sz w:val="32"/>
+                <w:szCs w:val="32"/>
+              </w:rPr>
+            </w:rPrChange>
+          </w:rPr>
+          <w:t xml:space="preserve">Pseudomonas </w:t>
+        </w:r>
+      </w:ins>
+      <w:ins w:id="58" w:author="Oat ." w:date="2024-09-30T09:01:00Z">
+        <w:r>
+          <w:rPr>
+            <w:rFonts w:ascii="TH SarabunPSK" w:hAnsi="TH SarabunPSK" w:cs="TH SarabunPSK"/>
+            <w:i/>
+            <w:iCs/>
+            <w:sz w:val="32"/>
+            <w:szCs w:val="32"/>
+          </w:rPr>
+          <w:t>aeruginosa</w:t>
+        </w:r>
+      </w:ins>
+      <w:ins w:id="59" w:author="Oat ." w:date="2024-09-30T08:39:00Z">
+        <w:r>
+          <w:rPr>
+            <w:rFonts w:ascii="TH SarabunPSK" w:hAnsi="TH SarabunPSK" w:cs="TH SarabunPSK"/>
+            <w:i/>
+            <w:iCs/>
+            <w:sz w:val="32"/>
+            <w:szCs w:val="32"/>
+          </w:rPr>
+          <w:t xml:space="preserve"> </w:t>
+        </w:r>
+        <w:r>
+          <w:rPr>
+            <w:rFonts w:ascii="TH SarabunPSK" w:hAnsi="TH SarabunPSK" w:cs="TH SarabunPSK"/>
+            <w:sz w:val="32"/>
+            <w:szCs w:val="32"/>
+          </w:rPr>
+          <w:t xml:space="preserve">as specified in section </w:t>
+        </w:r>
+      </w:ins>
+      <w:ins w:id="60" w:author="Oat ." w:date="2024-09-30T09:04:00Z">
+        <w:r>
+          <w:rPr>
+            <w:rFonts w:ascii="TH SarabunPSK" w:hAnsi="TH SarabunPSK" w:cs="TH SarabunPSK"/>
+            <w:sz w:val="32"/>
+            <w:szCs w:val="32"/>
+          </w:rPr>
+          <w:fldChar w:fldCharType="begin"/>
+        </w:r>
+        <w:r>
+          <w:rPr>
+            <w:rFonts w:ascii="TH SarabunPSK" w:hAnsi="TH SarabunPSK" w:cs="TH SarabunPSK"/>
+            <w:sz w:val="32"/>
+            <w:szCs w:val="32"/>
+          </w:rPr>
+          <w:instrText xml:space="preserve"> REF _Ref178579469 \r \h </w:instrText>
+        </w:r>
+      </w:ins>
+      <w:r>
+        <w:rPr>
+          <w:rFonts w:ascii="TH SarabunPSK" w:hAnsi="TH SarabunPSK" w:cs="TH SarabunPSK"/>
+          <w:sz w:val="32"/>
+          <w:szCs w:val="32"/>
+        </w:rPr>
+      </w:r>
+      <w:r>
+        <w:rPr>
+          <w:rFonts w:ascii="TH SarabunPSK" w:hAnsi="TH SarabunPSK" w:cs="TH SarabunPSK"/>
+          <w:sz w:val="32"/>
+          <w:szCs w:val="32"/>
+        </w:rPr>
+        <w:fldChar w:fldCharType="separate"/>
+      </w:r>
+      <w:ins w:id="61" w:author="Oat ." w:date="2024-09-30T09:04:00Z">
+        <w:r>
+          <w:rPr>
+            <w:rFonts w:ascii="TH SarabunPSK" w:hAnsi="TH SarabunPSK" w:cs="TH SarabunPSK"/>
+            <w:sz w:val="32"/>
+            <w:szCs w:val="32"/>
+          </w:rPr>
+          <w:t>4.15</w:t>
+        </w:r>
+        <w:r>
+          <w:rPr>
+            <w:rFonts w:ascii="TH SarabunPSK" w:hAnsi="TH SarabunPSK" w:cs="TH SarabunPSK"/>
+            <w:sz w:val="32"/>
+            <w:szCs w:val="32"/>
+          </w:rPr>
+          <w:fldChar w:fldCharType="end"/>
+        </w:r>
+      </w:ins>
+      <w:ins w:id="62" w:author="Oat ." w:date="2024-09-30T08:39:00Z">
+        <w:r>
+          <w:rPr>
+            <w:rFonts w:ascii="TH SarabunPSK" w:hAnsi="TH SarabunPSK" w:cs="TH SarabunPSK"/>
+            <w:sz w:val="32"/>
+            <w:szCs w:val="32"/>
+          </w:rPr>
+          <w:t xml:space="preserve"> should be positive.</w:t>
+        </w:r>
+      </w:ins>
+    </w:p>
+    <w:p>
+      <w:pPr>
+        <w:pStyle w:val="ListParagraph"/>
+        <w:numPr>
+          <w:ilvl w:val="1"/>
+          <w:numId w:val="1"/>
+        </w:numPr>
+        <w:rPr>
+          <w:rFonts w:ascii="TH SarabunPSK" w:hAnsi="TH SarabunPSK" w:cs="TH SarabunPSK"/>
+          <w:sz w:val="32"/>
+          <w:szCs w:val="32"/>
+        </w:rPr>
+      </w:pPr>
+      <w:ins w:id="63" w:author="Oat ." w:date="2024-09-30T08:39:00Z">
+        <w:r>
+          <w:rPr>
+            <w:rFonts w:ascii="TH SarabunPSK" w:hAnsi="TH SarabunPSK" w:cs="TH SarabunPSK"/>
+            <w:sz w:val="32"/>
+            <w:szCs w:val="32"/>
+          </w:rPr>
+          <w:t xml:space="preserve">Positive product control spiked with </w:t>
+        </w:r>
+      </w:ins>
+      <w:ins w:id="64" w:author="Oat ." w:date="2024-09-30T09:00:00Z">
+        <w:r>
+          <w:rPr>
+            <w:rFonts w:ascii="TH SarabunPSK" w:hAnsi="TH SarabunPSK" w:cs="TH SarabunPSK"/>
+            <w:i/>
+            <w:iCs/>
+            <w:sz w:val="32"/>
+            <w:szCs w:val="32"/>
+            <w:rPrChange w:id="65" w:author="Oat ." w:date="2024-09-30T09:01:00Z">
+              <w:rPr>
+                <w:rFonts w:ascii="TH SarabunPSK" w:hAnsi="TH SarabunPSK" w:cs="TH SarabunPSK"/>
+                <w:sz w:val="32"/>
+                <w:szCs w:val="32"/>
+              </w:rPr>
+            </w:rPrChange>
+          </w:rPr>
+          <w:t xml:space="preserve">Pseudomonas </w:t>
+        </w:r>
+      </w:ins>
+      <w:ins w:id="66" w:author="Oat ." w:date="2024-09-30T09:01:00Z">
+        <w:r>
+          <w:rPr>
+            <w:rFonts w:ascii="TH SarabunPSK" w:hAnsi="TH SarabunPSK" w:cs="TH SarabunPSK"/>
+            <w:i/>
+            <w:iCs/>
+            <w:sz w:val="32"/>
+            <w:szCs w:val="32"/>
+          </w:rPr>
+          <w:t>aeruginosa</w:t>
+        </w:r>
+      </w:ins>
+      <w:ins w:id="67" w:author="Oat ." w:date="2024-09-30T08:39:00Z">
+        <w:r>
+          <w:rPr>
+            <w:rFonts w:ascii="TH SarabunPSK" w:hAnsi="TH SarabunPSK" w:cs="TH SarabunPSK"/>
+            <w:i/>
+            <w:iCs/>
+            <w:sz w:val="32"/>
+            <w:szCs w:val="32"/>
+          </w:rPr>
+          <w:t xml:space="preserve">. </w:t>
+        </w:r>
+        <w:r>
+          <w:rPr>
+            <w:rFonts w:ascii="TH SarabunPSK" w:hAnsi="TH SarabunPSK" w:cs="TH SarabunPSK"/>
+            <w:sz w:val="32"/>
+            <w:szCs w:val="32"/>
+          </w:rPr>
+          <w:t xml:space="preserve">as specified in section </w:t>
+        </w:r>
+      </w:ins>
+      <w:ins w:id="68" w:author="Oat ." w:date="2024-09-30T09:04:00Z">
+        <w:r>
+          <w:rPr>
+            <w:rFonts w:ascii="TH SarabunPSK" w:hAnsi="TH SarabunPSK" w:cs="TH SarabunPSK"/>
+            <w:sz w:val="32"/>
+            <w:szCs w:val="32"/>
+          </w:rPr>
+          <w:fldChar w:fldCharType="begin"/>
+        </w:r>
+        <w:r>
+          <w:rPr>
+            <w:rFonts w:ascii="TH SarabunPSK" w:hAnsi="TH SarabunPSK" w:cs="TH SarabunPSK"/>
+            <w:sz w:val="32"/>
+            <w:szCs w:val="32"/>
+          </w:rPr>
+          <w:instrText xml:space="preserve"> REF _Ref178579469 \r \h </w:instrText>
+        </w:r>
+      </w:ins>
+      <w:r>
+        <w:rPr>
+          <w:rFonts w:ascii="TH SarabunPSK" w:hAnsi="TH SarabunPSK" w:cs="TH SarabunPSK"/>
+          <w:sz w:val="32"/>
+          <w:szCs w:val="32"/>
+        </w:rPr>
+      </w:r>
+      <w:r>
+        <w:rPr>
+          <w:rFonts w:ascii="TH SarabunPSK" w:hAnsi="TH SarabunPSK" w:cs="TH SarabunPSK"/>
+          <w:sz w:val="32"/>
+          <w:szCs w:val="32"/>
+        </w:rPr>
+        <w:fldChar w:fldCharType="separate"/>
+      </w:r>
+      <w:ins w:id="69" w:author="Oat ." w:date="2024-09-30T09:04:00Z">
+        <w:r>
+          <w:rPr>
+            <w:rFonts w:ascii="TH SarabunPSK" w:hAnsi="TH SarabunPSK" w:cs="TH SarabunPSK"/>
+            <w:sz w:val="32"/>
+            <w:szCs w:val="32"/>
+          </w:rPr>
+          <w:t>4.15</w:t>
+        </w:r>
+        <w:r>
+          <w:rPr>
+            <w:rFonts w:ascii="TH SarabunPSK" w:hAnsi="TH SarabunPSK" w:cs="TH SarabunPSK"/>
+            <w:sz w:val="32"/>
+            <w:szCs w:val="32"/>
+          </w:rPr>
+          <w:fldChar w:fldCharType="end"/>
+        </w:r>
+      </w:ins>
+      <w:ins w:id="70" w:author="Oat ." w:date="2024-09-30T08:39:00Z">
+        <w:r>
+          <w:rPr>
+            <w:rFonts w:ascii="TH SarabunPSK" w:hAnsi="TH SarabunPSK" w:cs="TH SarabunPSK"/>
+            <w:sz w:val="32"/>
+            <w:szCs w:val="32"/>
+          </w:rPr>
+          <w:t xml:space="preserve"> should be positive.</w:t>
+        </w:r>
+      </w:ins>
+    </w:p>
+    <w:p>
+      <w:pPr>
+        <w:pStyle w:val="ListParagraph"/>
+        <w:numPr>
+          <w:ilvl w:val="1"/>
+          <w:numId w:val="1"/>
+        </w:numPr>
+        <w:rPr>
+          <w:rFonts w:ascii="TH SarabunPSK" w:hAnsi="TH SarabunPSK" w:cs="TH SarabunPSK"/>
+          <w:sz w:val="32"/>
+          <w:szCs w:val="32"/>
+        </w:rPr>
+      </w:pPr>
+      <w:ins w:id="71" w:author="Oat ." w:date="2024-09-30T09:06:00Z">
+        <w:r>
+          <w:rPr>
+            <w:rFonts w:ascii="TH SarabunPSK" w:hAnsi="TH SarabunPSK" w:cs="TH SarabunPSK"/>
+            <w:sz w:val="32"/>
+            <w:szCs w:val="32"/>
+          </w:rPr>
+          <w:t xml:space="preserve">Negative control spiked with </w:t>
+        </w:r>
+        <w:r>
+          <w:rPr>
+            <w:rFonts w:ascii="TH SarabunPSK" w:hAnsi="TH SarabunPSK" w:cs="TH SarabunPSK"/>
+            <w:i/>
+            <w:iCs/>
+            <w:sz w:val="32"/>
+            <w:szCs w:val="32"/>
+            <w:rPrChange w:id="72" w:author="Oat ." w:date="2024-09-30T09:06:00Z">
+              <w:rPr>
+                <w:rFonts w:ascii="TH SarabunPSK" w:hAnsi="TH SarabunPSK" w:cs="TH SarabunPSK"/>
+                <w:sz w:val="32"/>
+                <w:szCs w:val="32"/>
+              </w:rPr>
+            </w:rPrChange>
+          </w:rPr>
+          <w:t>E. coli</w:t>
+        </w:r>
+        <w:r>
+          <w:rPr>
+            <w:rFonts w:ascii="TH SarabunPSK" w:hAnsi="TH SarabunPSK" w:cs="TH SarabunPSK"/>
+            <w:sz w:val="32"/>
+            <w:szCs w:val="32"/>
+          </w:rPr>
+          <w:t xml:space="preserve"> should be negative.</w:t>
+        </w:r>
+      </w:ins>
+    </w:p>
+    <w:p>
+      <w:pPr>
+        <w:pStyle w:val="ListParagraph"/>
+        <w:numPr>
+          <w:ilvl w:val="1"/>
+          <w:numId w:val="1"/>
+        </w:numPr>
+        <w:rPr>
+          <w:rFonts w:ascii="TH SarabunPSK" w:hAnsi="TH SarabunPSK" w:cs="TH SarabunPSK"/>
+          <w:sz w:val="32"/>
+          <w:szCs w:val="32"/>
+        </w:rPr>
+      </w:pPr>
+      <w:ins w:id="73" w:author="Oat ." w:date="2024-09-30T09:06:00Z">
+        <w:r>
+          <w:rPr>
+            <w:rFonts w:ascii="TH SarabunPSK" w:hAnsi="TH SarabunPSK" w:cs="TH SarabunPSK"/>
+            <w:sz w:val="32"/>
+            <w:szCs w:val="32"/>
+          </w:rPr>
+          <w:t>Negative control with diluent should be negative.</w:t>
+        </w:r>
+      </w:ins>
     </w:p>
     <w:p>
       <w:pPr>
@@ -15332,11 +15959,11 @@
           <w:numId w:val="1"/>
         </w:numPr>
       </w:pPr>
-      <w:bookmarkStart w:id="41" w:name="_Toc175746537"/>
+      <w:bookmarkStart w:id="74" w:name="_Toc175746537"/>
       <w:r>
         <w:t>Reporting</w:t>
       </w:r>
-      <w:bookmarkEnd w:id="41"/>
+      <w:bookmarkEnd w:id="74"/>
     </w:p>
     <w:p>
       <w:pPr>
@@ -15545,11 +16172,11 @@
           <w:numId w:val="1"/>
         </w:numPr>
       </w:pPr>
-      <w:bookmarkStart w:id="42" w:name="_Toc175746538"/>
+      <w:bookmarkStart w:id="75" w:name="_Toc175746538"/>
       <w:r>
         <w:t>References</w:t>
       </w:r>
-      <w:bookmarkEnd w:id="42"/>
+      <w:bookmarkEnd w:id="75"/>
     </w:p>
     <w:p>
       <w:pPr>
@@ -15674,11 +16301,12 @@
           <w:numId w:val="1"/>
         </w:numPr>
       </w:pPr>
-      <w:bookmarkStart w:id="43" w:name="_Toc175746539"/>
-      <w:r>
+      <w:bookmarkStart w:id="76" w:name="_Toc175746539"/>
+      <w:r>
+        <w:lastRenderedPageBreak/>
         <w:t>Revision History</w:t>
       </w:r>
-      <w:bookmarkEnd w:id="43"/>
+      <w:bookmarkEnd w:id="76"/>
     </w:p>
     <w:p>
       <w:pPr>
@@ -15688,6 +16316,20 @@
           <w:numId w:val="1"/>
         </w:numPr>
       </w:pPr>
+      <w:ins w:id="77" w:author="Oat ." w:date="2024-09-30T09:07:00Z">
+        <w:r>
+          <w:t>Revision 3: Established suitability based on conditions and test parameters of analytical procedure reference number…</w:t>
+        </w:r>
+      </w:ins>
+    </w:p>
+    <w:p>
+      <w:pPr>
+        <w:pStyle w:val="Heading4"/>
+        <w:numPr>
+          <w:ilvl w:val="1"/>
+          <w:numId w:val="1"/>
+        </w:numPr>
+      </w:pPr>
       <w:r>
         <w:t>Revision 2.1</w:t>
       </w:r>
@@ -15771,9 +16413,8 @@
       <w:pPr>
         <w:pStyle w:val="Heading3"/>
       </w:pPr>
-      <w:bookmarkStart w:id="44" w:name="_Toc175746540"/>
-      <w:r>
-        <w:lastRenderedPageBreak/>
+      <w:bookmarkStart w:id="78" w:name="_Toc175746540"/>
+      <w:r>
         <w:t>[</w:t>
       </w:r>
       <w:r>
@@ -15808,7 +16449,7 @@
         </w:rPr>
         <w:t>ในผลิตภัณฑ์สมุนไพร</w:t>
       </w:r>
-      <w:bookmarkEnd w:id="44"/>
+      <w:bookmarkEnd w:id="78"/>
     </w:p>
     <w:p>
       <w:pPr>
@@ -15831,7 +16472,7 @@
           <w:szCs w:val="32"/>
         </w:rPr>
       </w:pPr>
-      <w:bookmarkStart w:id="45" w:name="_Toc175746541"/>
+      <w:bookmarkStart w:id="79" w:name="_Toc175746541"/>
       <w:r>
         <w:rPr>
           <w:rFonts w:cs="TH SarabunPSK"/>
@@ -15844,7 +16485,7 @@
         </w:rPr>
         <w:t>วัตถุประสงค์</w:t>
       </w:r>
-      <w:bookmarkEnd w:id="45"/>
+      <w:bookmarkEnd w:id="79"/>
     </w:p>
     <w:p>
       <w:pPr>
@@ -15978,7 +16619,7 @@
           <w:szCs w:val="32"/>
         </w:rPr>
       </w:pPr>
-      <w:bookmarkStart w:id="46" w:name="_Toc175746542"/>
+      <w:bookmarkStart w:id="80" w:name="_Toc175746542"/>
       <w:r>
         <w:rPr>
           <w:rFonts w:cs="TH SarabunPSK"/>
@@ -15991,7 +16632,7 @@
         </w:rPr>
         <w:t>ขอบเขต</w:t>
       </w:r>
-      <w:bookmarkEnd w:id="46"/>
+      <w:bookmarkEnd w:id="80"/>
     </w:p>
     <w:p>
       <w:pPr>
@@ -16139,7 +16780,7 @@
           <w:szCs w:val="32"/>
         </w:rPr>
       </w:pPr>
-      <w:bookmarkStart w:id="47" w:name="_Toc175746543"/>
+      <w:bookmarkStart w:id="81" w:name="_Toc175746543"/>
       <w:r>
         <w:rPr>
           <w:rFonts w:cs="TH SarabunPSK"/>
@@ -16152,7 +16793,7 @@
         </w:rPr>
         <w:t>ความรับผิดชอบ</w:t>
       </w:r>
-      <w:bookmarkEnd w:id="47"/>
+      <w:bookmarkEnd w:id="81"/>
     </w:p>
     <w:p>
       <w:pPr>
@@ -16273,7 +16914,7 @@
           <w:szCs w:val="32"/>
         </w:rPr>
       </w:pPr>
-      <w:bookmarkStart w:id="48" w:name="_Toc175746544"/>
+      <w:bookmarkStart w:id="82" w:name="_Toc175746544"/>
       <w:r>
         <w:rPr>
           <w:rFonts w:cs="TH SarabunPSK"/>
@@ -16284,9 +16925,10 @@
           <w:szCs w:val="32"/>
           <w:cs/>
         </w:rPr>
+        <w:lastRenderedPageBreak/>
         <w:t>วัสดุและอุปกรณ์</w:t>
       </w:r>
-      <w:bookmarkEnd w:id="48"/>
+      <w:bookmarkEnd w:id="82"/>
     </w:p>
     <w:p>
       <w:pPr>
@@ -17029,7 +17671,6 @@
           <w:sz w:val="32"/>
           <w:szCs w:val="32"/>
         </w:rPr>
-        <w:lastRenderedPageBreak/>
         <w:t xml:space="preserve">Deionized Water </w:t>
       </w:r>
       <w:r>
@@ -18088,6 +18729,7 @@
           <w:sz w:val="32"/>
           <w:szCs w:val="32"/>
         </w:rPr>
+        <w:lastRenderedPageBreak/>
         <w:t xml:space="preserve">Pseudomonas agar for detection of </w:t>
       </w:r>
       <w:proofErr w:type="spellStart"/>
@@ -18931,7 +19573,6 @@
           <w:sz w:val="32"/>
           <w:szCs w:val="32"/>
         </w:rPr>
-        <w:lastRenderedPageBreak/>
         <w:t>Pseudomonas agar for detection of pyocyanin</w:t>
       </w:r>
     </w:p>
@@ -19809,6 +20450,7 @@
           <w:szCs w:val="32"/>
           <w:cs/>
         </w:rPr>
+        <w:lastRenderedPageBreak/>
         <w:t>เครื่องนับโคโลนี</w:t>
       </w:r>
     </w:p>
@@ -19973,7 +20615,7 @@
           <w:szCs w:val="32"/>
         </w:rPr>
       </w:pPr>
-      <w:bookmarkStart w:id="49" w:name="_Toc175746545"/>
+      <w:bookmarkStart w:id="83" w:name="_Toc175746545"/>
       <w:r>
         <w:rPr>
           <w:rFonts w:cs="TH SarabunPSK"/>
@@ -19986,7 +20628,7 @@
         </w:rPr>
         <w:t>ขั้นตอนการปฏิบัติ</w:t>
       </w:r>
-      <w:bookmarkEnd w:id="49"/>
+      <w:bookmarkEnd w:id="83"/>
     </w:p>
     <w:p>
       <w:pPr>
@@ -20397,7 +21039,6 @@
           <w:szCs w:val="32"/>
           <w:cs/>
         </w:rPr>
-        <w:lastRenderedPageBreak/>
         <w:t>...</w:t>
       </w:r>
     </w:p>
@@ -23031,7 +23672,6 @@
                                 </w:rPr>
                                 <w:t xml:space="preserve">Pseudomonas agar for </w:t>
                               </w:r>
-                              <w:proofErr w:type="spellStart"/>
                               <w:r>
                                 <w:rPr>
                                   <w:rFonts w:ascii="TH SarabunPSK" w:eastAsia="Calibri" w:hAnsi="TH SarabunPSK" w:cs="Cordia New"/>
@@ -23039,7 +23679,6 @@
                                 </w:rPr>
                                 <w:t>fluorescin</w:t>
                               </w:r>
-                              <w:proofErr w:type="spellEnd"/>
                             </w:p>
                             <w:p>
                               <w:pPr>
@@ -23490,7 +24129,6 @@
                                 </w:rPr>
                                 <w:t xml:space="preserve">Pseudomonas agar for </w:t>
                               </w:r>
-                              <w:proofErr w:type="spellStart"/>
                               <w:r>
                                 <w:rPr>
                                   <w:rFonts w:ascii="TH SarabunPSK" w:eastAsia="Calibri" w:hAnsi="TH SarabunPSK" w:cs="Cordia New"/>
@@ -23498,7 +24136,6 @@
                                 </w:rPr>
                                 <w:t>pyocynin</w:t>
                               </w:r>
-                              <w:proofErr w:type="spellEnd"/>
                             </w:p>
                             <w:p>
                               <w:pPr>
@@ -27534,7 +28171,7 @@
           <w:szCs w:val="32"/>
         </w:rPr>
       </w:pPr>
-      <w:bookmarkStart w:id="50" w:name="_Toc175746546"/>
+      <w:bookmarkStart w:id="84" w:name="_Toc175746546"/>
       <w:r>
         <w:rPr>
           <w:rFonts w:cs="TH SarabunPSK"/>
@@ -27547,7 +28184,7 @@
         </w:rPr>
         <w:t>การคำนวณ</w:t>
       </w:r>
-      <w:bookmarkEnd w:id="50"/>
+      <w:bookmarkEnd w:id="84"/>
     </w:p>
     <w:p>
       <w:pPr>
@@ -27591,7 +28228,7 @@
           <w:szCs w:val="32"/>
         </w:rPr>
       </w:pPr>
-      <w:bookmarkStart w:id="51" w:name="_Toc175746547"/>
+      <w:bookmarkStart w:id="85" w:name="_Toc175746547"/>
       <w:r>
         <w:rPr>
           <w:rFonts w:cs="TH SarabunPSK"/>
@@ -27604,7 +28241,7 @@
         </w:rPr>
         <w:t>เกณฑ์การยอมรับ</w:t>
       </w:r>
-      <w:bookmarkEnd w:id="51"/>
+      <w:bookmarkEnd w:id="85"/>
     </w:p>
     <w:p>
       <w:pPr>
@@ -27688,7 +28325,7 @@
           <w:szCs w:val="32"/>
         </w:rPr>
       </w:pPr>
-      <w:bookmarkStart w:id="52" w:name="_Toc175746548"/>
+      <w:bookmarkStart w:id="86" w:name="_Toc175746548"/>
       <w:r>
         <w:rPr>
           <w:rFonts w:cs="TH SarabunPSK"/>
@@ -27701,7 +28338,7 @@
         </w:rPr>
         <w:t>การรายงานผล</w:t>
       </w:r>
-      <w:bookmarkEnd w:id="52"/>
+      <w:bookmarkEnd w:id="86"/>
     </w:p>
     <w:p>
       <w:pPr>
@@ -27816,7 +28453,7 @@
           <w:szCs w:val="32"/>
         </w:rPr>
       </w:pPr>
-      <w:bookmarkStart w:id="53" w:name="_Toc175746549"/>
+      <w:bookmarkStart w:id="87" w:name="_Toc175746549"/>
       <w:r>
         <w:rPr>
           <w:rFonts w:cs="TH SarabunPSK"/>
@@ -27829,7 +28466,7 @@
         </w:rPr>
         <w:t>เอกสารอ้างอิง</w:t>
       </w:r>
-      <w:bookmarkEnd w:id="53"/>
+      <w:bookmarkEnd w:id="87"/>
     </w:p>
     <w:p>
       <w:pPr>
@@ -28026,7 +28663,7 @@
           <w:szCs w:val="32"/>
         </w:rPr>
       </w:pPr>
-      <w:bookmarkStart w:id="54" w:name="_Toc175746550"/>
+      <w:bookmarkStart w:id="88" w:name="_Toc175746550"/>
       <w:r>
         <w:rPr>
           <w:rFonts w:cs="TH SarabunPSK"/>
@@ -28039,7 +28676,7 @@
         </w:rPr>
         <w:t>ประวัติการแก้ไข</w:t>
       </w:r>
-      <w:bookmarkEnd w:id="54"/>
+      <w:bookmarkEnd w:id="88"/>
     </w:p>
     <w:p>
       <w:pPr>
@@ -28113,7 +28750,7 @@
 </file>
 
 <file path=word/endnotes.xml><?xml version="1.0" encoding="utf-8"?>
-<w:endnotes xmlns:wpc="http://schemas.microsoft.com/office/word/2010/wordprocessingCanvas" xmlns:cx="http://schemas.microsoft.com/office/drawing/2014/chartex" xmlns:cx1="http://schemas.microsoft.com/office/drawing/2015/9/8/chartex" xmlns:cx2="http://schemas.microsoft.com/office/drawing/2015/10/21/chartex" xmlns:cx3="http://schemas.microsoft.com/office/drawing/2016/5/9/chartex" xmlns:cx4="http://schemas.microsoft.com/office/drawing/2016/5/10/chartex" xmlns:cx5="http://schemas.microsoft.com/office/drawing/2016/5/11/chartex" xmlns:cx6="http://schemas.microsoft.com/office/drawing/2016/5/12/chartex" xmlns:cx7="http://schemas.microsoft.com/office/drawing/2016/5/13/chartex" xmlns:cx8="http://schemas.microsoft.com/office/drawing/2016/5/14/chartex" xmlns:mc="http://schemas.openxmlformats.org/markup-compatibility/2006" xmlns:aink="http://schemas.microsoft.com/office/drawing/2016/ink" xmlns:am3d="http://schemas.microsoft.com/office/drawing/2017/model3d" xmlns:o="urn:schemas-microsoft-com:office:office" xmlns:oel="http://schemas.microsoft.com/office/2019/extlst" xmlns:r="http://schemas.openxmlformats.org/officeDocument/2006/relationships" xmlns:m="http://schemas.openxmlformats.org/officeDocument/2006/math" xmlns:v="urn:schemas-microsoft-com:vml" xmlns:wp14="http://schemas.microsoft.com/office/word/2010/wordprocessingDrawing" xmlns:wp="http://schemas.openxmlformats.org/drawingml/2006/wordprocessingDrawing" xmlns:w10="urn:schemas-microsoft-com:office:word" xmlns:w="http://schemas.openxmlformats.org/wordprocessingml/2006/main" xmlns:w14="http://schemas.microsoft.com/office/word/2010/wordml" xmlns:w15="http://schemas.microsoft.com/office/word/2012/wordml" xmlns:w16cex="http://schemas.microsoft.com/office/word/2018/wordml/cex" xmlns:w16cid="http://schemas.microsoft.com/office/word/2016/wordml/cid" xmlns:w16="http://schemas.microsoft.com/office/word/2018/wordml" xmlns:w16du="http://schemas.microsoft.com/office/word/2023/wordml/word16du" xmlns:w16sdtdh="http://schemas.microsoft.com/office/word/2020/wordml/sdtdatahash" xmlns:w16se="http://schemas.microsoft.com/office/word/2015/wordml/symex" xmlns:wpg="http://schemas.microsoft.com/office/word/2010/wordprocessingGroup" xmlns:wpi="http://schemas.microsoft.com/office/word/2010/wordprocessingInk" xmlns:wne="http://schemas.microsoft.com/office/word/2006/wordml" xmlns:wps="http://schemas.microsoft.com/office/word/2010/wordprocessingShape" mc:Ignorable="w14 w15 w16se w16cid w16 w16cex w16sdtdh w16du wp14">
+<w:endnotes xmlns:wpc="http://schemas.microsoft.com/office/word/2010/wordprocessingCanvas" xmlns:cx="http://schemas.microsoft.com/office/drawing/2014/chartex" xmlns:cx1="http://schemas.microsoft.com/office/drawing/2015/9/8/chartex" xmlns:cx2="http://schemas.microsoft.com/office/drawing/2015/10/21/chartex" xmlns:cx3="http://schemas.microsoft.com/office/drawing/2016/5/9/chartex" xmlns:cx4="http://schemas.microsoft.com/office/drawing/2016/5/10/chartex" xmlns:cx5="http://schemas.microsoft.com/office/drawing/2016/5/11/chartex" xmlns:cx6="http://schemas.microsoft.com/office/drawing/2016/5/12/chartex" xmlns:cx7="http://schemas.microsoft.com/office/drawing/2016/5/13/chartex" xmlns:cx8="http://schemas.microsoft.com/office/drawing/2016/5/14/chartex" xmlns:mc="http://schemas.openxmlformats.org/markup-compatibility/2006" xmlns:aink="http://schemas.microsoft.com/office/drawing/2016/ink" xmlns:am3d="http://schemas.microsoft.com/office/drawing/2017/model3d" xmlns:o="urn:schemas-microsoft-com:office:office" xmlns:r="http://schemas.openxmlformats.org/officeDocument/2006/relationships" xmlns:m="http://schemas.openxmlformats.org/officeDocument/2006/math" xmlns:v="urn:schemas-microsoft-com:vml" xmlns:wp14="http://schemas.microsoft.com/office/word/2010/wordprocessingDrawing" xmlns:wp="http://schemas.openxmlformats.org/drawingml/2006/wordprocessingDrawing" xmlns:w10="urn:schemas-microsoft-com:office:word" xmlns:w="http://schemas.openxmlformats.org/wordprocessingml/2006/main" xmlns:w14="http://schemas.microsoft.com/office/word/2010/wordml" xmlns:w15="http://schemas.microsoft.com/office/word/2012/wordml" xmlns:w16cex="http://schemas.microsoft.com/office/word/2018/wordml/cex" xmlns:w16cid="http://schemas.microsoft.com/office/word/2016/wordml/cid" xmlns:w16="http://schemas.microsoft.com/office/word/2018/wordml" xmlns:w16sdtdh="http://schemas.microsoft.com/office/word/2020/wordml/sdtdatahash" xmlns:w16se="http://schemas.microsoft.com/office/word/2015/wordml/symex" xmlns:wpg="http://schemas.microsoft.com/office/word/2010/wordprocessingGroup" xmlns:wpi="http://schemas.microsoft.com/office/word/2010/wordprocessingInk" xmlns:wne="http://schemas.microsoft.com/office/word/2006/wordml" xmlns:wps="http://schemas.microsoft.com/office/word/2010/wordprocessingShape" mc:Ignorable="w14 w15 w16se w16cid w16 w16cex w16sdtdh wp14">
   <w:endnote w:type="separator" w:id="-1">
     <w:p>
       <w:pPr>
@@ -28138,7 +28775,7 @@
 </file>
 
 <file path=word/footer1.xml><?xml version="1.0" encoding="utf-8"?>
-<w:ftr xmlns:wpc="http://schemas.microsoft.com/office/word/2010/wordprocessingCanvas" xmlns:cx="http://schemas.microsoft.com/office/drawing/2014/chartex" xmlns:cx1="http://schemas.microsoft.com/office/drawing/2015/9/8/chartex" xmlns:cx2="http://schemas.microsoft.com/office/drawing/2015/10/21/chartex" xmlns:cx3="http://schemas.microsoft.com/office/drawing/2016/5/9/chartex" xmlns:cx4="http://schemas.microsoft.com/office/drawing/2016/5/10/chartex" xmlns:cx5="http://schemas.microsoft.com/office/drawing/2016/5/11/chartex" xmlns:cx6="http://schemas.microsoft.com/office/drawing/2016/5/12/chartex" xmlns:cx7="http://schemas.microsoft.com/office/drawing/2016/5/13/chartex" xmlns:cx8="http://schemas.microsoft.com/office/drawing/2016/5/14/chartex" xmlns:mc="http://schemas.openxmlformats.org/markup-compatibility/2006" xmlns:aink="http://schemas.microsoft.com/office/drawing/2016/ink" xmlns:am3d="http://schemas.microsoft.com/office/drawing/2017/model3d" xmlns:o="urn:schemas-microsoft-com:office:office" xmlns:oel="http://schemas.microsoft.com/office/2019/extlst" xmlns:r="http://schemas.openxmlformats.org/officeDocument/2006/relationships" xmlns:m="http://schemas.openxmlformats.org/officeDocument/2006/math" xmlns:v="urn:schemas-microsoft-com:vml" xmlns:wp14="http://schemas.microsoft.com/office/word/2010/wordprocessingDrawing" xmlns:wp="http://schemas.openxmlformats.org/drawingml/2006/wordprocessingDrawing" xmlns:w10="urn:schemas-microsoft-com:office:word" xmlns:w="http://schemas.openxmlformats.org/wordprocessingml/2006/main" xmlns:w14="http://schemas.microsoft.com/office/word/2010/wordml" xmlns:w15="http://schemas.microsoft.com/office/word/2012/wordml" xmlns:w16cex="http://schemas.microsoft.com/office/word/2018/wordml/cex" xmlns:w16cid="http://schemas.microsoft.com/office/word/2016/wordml/cid" xmlns:w16="http://schemas.microsoft.com/office/word/2018/wordml" xmlns:w16du="http://schemas.microsoft.com/office/word/2023/wordml/word16du" xmlns:w16sdtdh="http://schemas.microsoft.com/office/word/2020/wordml/sdtdatahash" xmlns:w16se="http://schemas.microsoft.com/office/word/2015/wordml/symex" xmlns:wpg="http://schemas.microsoft.com/office/word/2010/wordprocessingGroup" xmlns:wpi="http://schemas.microsoft.com/office/word/2010/wordprocessingInk" xmlns:wne="http://schemas.microsoft.com/office/word/2006/wordml" xmlns:wps="http://schemas.microsoft.com/office/word/2010/wordprocessingShape" mc:Ignorable="w14 w15 w16se w16cid w16 w16cex w16sdtdh w16du wp14">
+<w:ftr xmlns:wpc="http://schemas.microsoft.com/office/word/2010/wordprocessingCanvas" xmlns:cx="http://schemas.microsoft.com/office/drawing/2014/chartex" xmlns:cx1="http://schemas.microsoft.com/office/drawing/2015/9/8/chartex" xmlns:cx2="http://schemas.microsoft.com/office/drawing/2015/10/21/chartex" xmlns:cx3="http://schemas.microsoft.com/office/drawing/2016/5/9/chartex" xmlns:cx4="http://schemas.microsoft.com/office/drawing/2016/5/10/chartex" xmlns:cx5="http://schemas.microsoft.com/office/drawing/2016/5/11/chartex" xmlns:cx6="http://schemas.microsoft.com/office/drawing/2016/5/12/chartex" xmlns:cx7="http://schemas.microsoft.com/office/drawing/2016/5/13/chartex" xmlns:cx8="http://schemas.microsoft.com/office/drawing/2016/5/14/chartex" xmlns:mc="http://schemas.openxmlformats.org/markup-compatibility/2006" xmlns:aink="http://schemas.microsoft.com/office/drawing/2016/ink" xmlns:am3d="http://schemas.microsoft.com/office/drawing/2017/model3d" xmlns:o="urn:schemas-microsoft-com:office:office" xmlns:r="http://schemas.openxmlformats.org/officeDocument/2006/relationships" xmlns:m="http://schemas.openxmlformats.org/officeDocument/2006/math" xmlns:v="urn:schemas-microsoft-com:vml" xmlns:wp14="http://schemas.microsoft.com/office/word/2010/wordprocessingDrawing" xmlns:wp="http://schemas.openxmlformats.org/drawingml/2006/wordprocessingDrawing" xmlns:w10="urn:schemas-microsoft-com:office:word" xmlns:w="http://schemas.openxmlformats.org/wordprocessingml/2006/main" xmlns:w14="http://schemas.microsoft.com/office/word/2010/wordml" xmlns:w15="http://schemas.microsoft.com/office/word/2012/wordml" xmlns:w16cex="http://schemas.microsoft.com/office/word/2018/wordml/cex" xmlns:w16cid="http://schemas.microsoft.com/office/word/2016/wordml/cid" xmlns:w16="http://schemas.microsoft.com/office/word/2018/wordml" xmlns:w16sdtdh="http://schemas.microsoft.com/office/word/2020/wordml/sdtdatahash" xmlns:w16se="http://schemas.microsoft.com/office/word/2015/wordml/symex" xmlns:wpg="http://schemas.microsoft.com/office/word/2010/wordprocessingGroup" xmlns:wpi="http://schemas.microsoft.com/office/word/2010/wordprocessingInk" xmlns:wne="http://schemas.microsoft.com/office/word/2006/wordml" xmlns:wps="http://schemas.microsoft.com/office/word/2010/wordprocessingShape" mc:Ignorable="w14 w15 w16se w16cid w16 w16cex w16sdtdh wp14">
   <w:p>
     <w:pPr>
       <w:pStyle w:val="Footer"/>
@@ -28149,9 +28786,16 @@
     <w:r>
       <w:t xml:space="preserve">Revision </w:t>
     </w:r>
-    <w:r>
-      <w:t>2.1</w:t>
-    </w:r>
+    <w:ins w:id="89" w:author="Oat ." w:date="2024-09-30T09:12:00Z">
+      <w:r>
+        <w:t>3</w:t>
+      </w:r>
+    </w:ins>
+    <w:del w:id="90" w:author="Oat ." w:date="2024-09-30T09:12:00Z">
+      <w:r>
+        <w:delText>2.1</w:delText>
+      </w:r>
+    </w:del>
     <w:r>
       <w:t xml:space="preserve"> | Date: </w:t>
     </w:r>
@@ -28164,17 +28808,24 @@
     <w:r>
       <w:fldChar w:fldCharType="separate"/>
     </w:r>
-    <w:r>
-      <w:rPr>
-        <w:noProof/>
-      </w:rPr>
-      <w:t>18 September 2024</w:t>
-    </w:r>
+    <w:ins w:id="91" w:author="Oat ." w:date="2024-09-30T09:10:00Z">
+      <w:r>
+        <w:rPr>
+          <w:noProof/>
+        </w:rPr>
+        <w:t>30 September 2024</w:t>
+      </w:r>
+    </w:ins>
+    <w:del w:id="92" w:author="Oat ." w:date="2024-09-30T08:40:00Z">
+      <w:r>
+        <w:rPr>
+          <w:noProof/>
+        </w:rPr>
+        <w:delText>26 September 2024</w:delText>
+      </w:r>
+    </w:del>
     <w:r>
       <w:fldChar w:fldCharType="end"/>
-    </w:r>
-    <w:r>
-      <w:tab/>
     </w:r>
     <w:r>
       <w:tab/>
@@ -28223,7 +28874,7 @@
 </file>
 
 <file path=word/footnotes.xml><?xml version="1.0" encoding="utf-8"?>
-<w:footnotes xmlns:wpc="http://schemas.microsoft.com/office/word/2010/wordprocessingCanvas" xmlns:cx="http://schemas.microsoft.com/office/drawing/2014/chartex" xmlns:cx1="http://schemas.microsoft.com/office/drawing/2015/9/8/chartex" xmlns:cx2="http://schemas.microsoft.com/office/drawing/2015/10/21/chartex" xmlns:cx3="http://schemas.microsoft.com/office/drawing/2016/5/9/chartex" xmlns:cx4="http://schemas.microsoft.com/office/drawing/2016/5/10/chartex" xmlns:cx5="http://schemas.microsoft.com/office/drawing/2016/5/11/chartex" xmlns:cx6="http://schemas.microsoft.com/office/drawing/2016/5/12/chartex" xmlns:cx7="http://schemas.microsoft.com/office/drawing/2016/5/13/chartex" xmlns:cx8="http://schemas.microsoft.com/office/drawing/2016/5/14/chartex" xmlns:mc="http://schemas.openxmlformats.org/markup-compatibility/2006" xmlns:aink="http://schemas.microsoft.com/office/drawing/2016/ink" xmlns:am3d="http://schemas.microsoft.com/office/drawing/2017/model3d" xmlns:o="urn:schemas-microsoft-com:office:office" xmlns:oel="http://schemas.microsoft.com/office/2019/extlst" xmlns:r="http://schemas.openxmlformats.org/officeDocument/2006/relationships" xmlns:m="http://schemas.openxmlformats.org/officeDocument/2006/math" xmlns:v="urn:schemas-microsoft-com:vml" xmlns:wp14="http://schemas.microsoft.com/office/word/2010/wordprocessingDrawing" xmlns:wp="http://schemas.openxmlformats.org/drawingml/2006/wordprocessingDrawing" xmlns:w10="urn:schemas-microsoft-com:office:word" xmlns:w="http://schemas.openxmlformats.org/wordprocessingml/2006/main" xmlns:w14="http://schemas.microsoft.com/office/word/2010/wordml" xmlns:w15="http://schemas.microsoft.com/office/word/2012/wordml" xmlns:w16cex="http://schemas.microsoft.com/office/word/2018/wordml/cex" xmlns:w16cid="http://schemas.microsoft.com/office/word/2016/wordml/cid" xmlns:w16="http://schemas.microsoft.com/office/word/2018/wordml" xmlns:w16du="http://schemas.microsoft.com/office/word/2023/wordml/word16du" xmlns:w16sdtdh="http://schemas.microsoft.com/office/word/2020/wordml/sdtdatahash" xmlns:w16se="http://schemas.microsoft.com/office/word/2015/wordml/symex" xmlns:wpg="http://schemas.microsoft.com/office/word/2010/wordprocessingGroup" xmlns:wpi="http://schemas.microsoft.com/office/word/2010/wordprocessingInk" xmlns:wne="http://schemas.microsoft.com/office/word/2006/wordml" xmlns:wps="http://schemas.microsoft.com/office/word/2010/wordprocessingShape" mc:Ignorable="w14 w15 w16se w16cid w16 w16cex w16sdtdh w16du wp14">
+<w:footnotes xmlns:wpc="http://schemas.microsoft.com/office/word/2010/wordprocessingCanvas" xmlns:cx="http://schemas.microsoft.com/office/drawing/2014/chartex" xmlns:cx1="http://schemas.microsoft.com/office/drawing/2015/9/8/chartex" xmlns:cx2="http://schemas.microsoft.com/office/drawing/2015/10/21/chartex" xmlns:cx3="http://schemas.microsoft.com/office/drawing/2016/5/9/chartex" xmlns:cx4="http://schemas.microsoft.com/office/drawing/2016/5/10/chartex" xmlns:cx5="http://schemas.microsoft.com/office/drawing/2016/5/11/chartex" xmlns:cx6="http://schemas.microsoft.com/office/drawing/2016/5/12/chartex" xmlns:cx7="http://schemas.microsoft.com/office/drawing/2016/5/13/chartex" xmlns:cx8="http://schemas.microsoft.com/office/drawing/2016/5/14/chartex" xmlns:mc="http://schemas.openxmlformats.org/markup-compatibility/2006" xmlns:aink="http://schemas.microsoft.com/office/drawing/2016/ink" xmlns:am3d="http://schemas.microsoft.com/office/drawing/2017/model3d" xmlns:o="urn:schemas-microsoft-com:office:office" xmlns:r="http://schemas.openxmlformats.org/officeDocument/2006/relationships" xmlns:m="http://schemas.openxmlformats.org/officeDocument/2006/math" xmlns:v="urn:schemas-microsoft-com:vml" xmlns:wp14="http://schemas.microsoft.com/office/word/2010/wordprocessingDrawing" xmlns:wp="http://schemas.openxmlformats.org/drawingml/2006/wordprocessingDrawing" xmlns:w10="urn:schemas-microsoft-com:office:word" xmlns:w="http://schemas.openxmlformats.org/wordprocessingml/2006/main" xmlns:w14="http://schemas.microsoft.com/office/word/2010/wordml" xmlns:w15="http://schemas.microsoft.com/office/word/2012/wordml" xmlns:w16cex="http://schemas.microsoft.com/office/word/2018/wordml/cex" xmlns:w16cid="http://schemas.microsoft.com/office/word/2016/wordml/cid" xmlns:w16="http://schemas.microsoft.com/office/word/2018/wordml" xmlns:w16sdtdh="http://schemas.microsoft.com/office/word/2020/wordml/sdtdatahash" xmlns:w16se="http://schemas.microsoft.com/office/word/2015/wordml/symex" xmlns:wpg="http://schemas.microsoft.com/office/word/2010/wordprocessingGroup" xmlns:wpi="http://schemas.microsoft.com/office/word/2010/wordprocessingInk" xmlns:wne="http://schemas.microsoft.com/office/word/2006/wordml" xmlns:wps="http://schemas.microsoft.com/office/word/2010/wordprocessingShape" mc:Ignorable="w14 w15 w16se w16cid w16 w16cex w16sdtdh wp14">
   <w:footnote w:type="separator" w:id="-1">
     <w:p>
       <w:pPr>
@@ -28248,7 +28899,7 @@
 </file>
 
 <file path=word/numbering.xml><?xml version="1.0" encoding="utf-8"?>
-<w:numbering xmlns:wpc="http://schemas.microsoft.com/office/word/2010/wordprocessingCanvas" xmlns:cx="http://schemas.microsoft.com/office/drawing/2014/chartex" xmlns:cx1="http://schemas.microsoft.com/office/drawing/2015/9/8/chartex" xmlns:cx2="http://schemas.microsoft.com/office/drawing/2015/10/21/chartex" xmlns:cx3="http://schemas.microsoft.com/office/drawing/2016/5/9/chartex" xmlns:cx4="http://schemas.microsoft.com/office/drawing/2016/5/10/chartex" xmlns:cx5="http://schemas.microsoft.com/office/drawing/2016/5/11/chartex" xmlns:cx6="http://schemas.microsoft.com/office/drawing/2016/5/12/chartex" xmlns:cx7="http://schemas.microsoft.com/office/drawing/2016/5/13/chartex" xmlns:cx8="http://schemas.microsoft.com/office/drawing/2016/5/14/chartex" xmlns:mc="http://schemas.openxmlformats.org/markup-compatibility/2006" xmlns:aink="http://schemas.microsoft.com/office/drawing/2016/ink" xmlns:am3d="http://schemas.microsoft.com/office/drawing/2017/model3d" xmlns:o="urn:schemas-microsoft-com:office:office" xmlns:oel="http://schemas.microsoft.com/office/2019/extlst" xmlns:r="http://schemas.openxmlformats.org/officeDocument/2006/relationships" xmlns:m="http://schemas.openxmlformats.org/officeDocument/2006/math" xmlns:v="urn:schemas-microsoft-com:vml" xmlns:wp14="http://schemas.microsoft.com/office/word/2010/wordprocessingDrawing" xmlns:wp="http://schemas.openxmlformats.org/drawingml/2006/wordprocessingDrawing" xmlns:w10="urn:schemas-microsoft-com:office:word" xmlns:w="http://schemas.openxmlformats.org/wordprocessingml/2006/main" xmlns:w14="http://schemas.microsoft.com/office/word/2010/wordml" xmlns:w15="http://schemas.microsoft.com/office/word/2012/wordml" xmlns:w16cex="http://schemas.microsoft.com/office/word/2018/wordml/cex" xmlns:w16cid="http://schemas.microsoft.com/office/word/2016/wordml/cid" xmlns:w16="http://schemas.microsoft.com/office/word/2018/wordml" xmlns:w16du="http://schemas.microsoft.com/office/word/2023/wordml/word16du" xmlns:w16sdtdh="http://schemas.microsoft.com/office/word/2020/wordml/sdtdatahash" xmlns:w16se="http://schemas.microsoft.com/office/word/2015/wordml/symex" xmlns:wpg="http://schemas.microsoft.com/office/word/2010/wordprocessingGroup" xmlns:wpi="http://schemas.microsoft.com/office/word/2010/wordprocessingInk" xmlns:wne="http://schemas.microsoft.com/office/word/2006/wordml" xmlns:wps="http://schemas.microsoft.com/office/word/2010/wordprocessingShape" mc:Ignorable="w14 w15 w16se w16cid w16 w16cex w16sdtdh w16du wp14">
+<w:numbering xmlns:wpc="http://schemas.microsoft.com/office/word/2010/wordprocessingCanvas" xmlns:cx="http://schemas.microsoft.com/office/drawing/2014/chartex" xmlns:cx1="http://schemas.microsoft.com/office/drawing/2015/9/8/chartex" xmlns:cx2="http://schemas.microsoft.com/office/drawing/2015/10/21/chartex" xmlns:cx3="http://schemas.microsoft.com/office/drawing/2016/5/9/chartex" xmlns:cx4="http://schemas.microsoft.com/office/drawing/2016/5/10/chartex" xmlns:cx5="http://schemas.microsoft.com/office/drawing/2016/5/11/chartex" xmlns:cx6="http://schemas.microsoft.com/office/drawing/2016/5/12/chartex" xmlns:cx7="http://schemas.microsoft.com/office/drawing/2016/5/13/chartex" xmlns:cx8="http://schemas.microsoft.com/office/drawing/2016/5/14/chartex" xmlns:mc="http://schemas.openxmlformats.org/markup-compatibility/2006" xmlns:aink="http://schemas.microsoft.com/office/drawing/2016/ink" xmlns:am3d="http://schemas.microsoft.com/office/drawing/2017/model3d" xmlns:o="urn:schemas-microsoft-com:office:office" xmlns:r="http://schemas.openxmlformats.org/officeDocument/2006/relationships" xmlns:m="http://schemas.openxmlformats.org/officeDocument/2006/math" xmlns:v="urn:schemas-microsoft-com:vml" xmlns:wp14="http://schemas.microsoft.com/office/word/2010/wordprocessingDrawing" xmlns:wp="http://schemas.openxmlformats.org/drawingml/2006/wordprocessingDrawing" xmlns:w10="urn:schemas-microsoft-com:office:word" xmlns:w="http://schemas.openxmlformats.org/wordprocessingml/2006/main" xmlns:w14="http://schemas.microsoft.com/office/word/2010/wordml" xmlns:w15="http://schemas.microsoft.com/office/word/2012/wordml" xmlns:w16cex="http://schemas.microsoft.com/office/word/2018/wordml/cex" xmlns:w16cid="http://schemas.microsoft.com/office/word/2016/wordml/cid" xmlns:w16="http://schemas.microsoft.com/office/word/2018/wordml" xmlns:w16sdtdh="http://schemas.microsoft.com/office/word/2020/wordml/sdtdatahash" xmlns:w16se="http://schemas.microsoft.com/office/word/2015/wordml/symex" xmlns:wpg="http://schemas.microsoft.com/office/word/2010/wordprocessingGroup" xmlns:wpi="http://schemas.microsoft.com/office/word/2010/wordprocessingInk" xmlns:wne="http://schemas.microsoft.com/office/word/2006/wordml" xmlns:wps="http://schemas.microsoft.com/office/word/2010/wordprocessingShape" mc:Ignorable="w14 w15 w16se w16cid w16 w16cex w16sdtdh wp14">
   <w:abstractNum w:abstractNumId="0" w15:restartNumberingAfterBreak="0">
     <w:nsid w:val="0CEE2AEC"/>
     <w:multiLevelType w:val="multilevel"/>
@@ -30110,71 +30761,71 @@
       </w:pPr>
     </w:lvl>
   </w:abstractNum>
-  <w:num w:numId="1" w16cid:durableId="1987851184">
+  <w:num w:numId="1">
     <w:abstractNumId w:val="16"/>
   </w:num>
-  <w:num w:numId="2" w16cid:durableId="1944730342">
+  <w:num w:numId="2">
     <w:abstractNumId w:val="4"/>
   </w:num>
-  <w:num w:numId="3" w16cid:durableId="1595439107">
+  <w:num w:numId="3">
     <w:abstractNumId w:val="6"/>
   </w:num>
-  <w:num w:numId="4" w16cid:durableId="240022775">
+  <w:num w:numId="4">
     <w:abstractNumId w:val="2"/>
   </w:num>
-  <w:num w:numId="5" w16cid:durableId="1281495439">
+  <w:num w:numId="5">
     <w:abstractNumId w:val="3"/>
   </w:num>
-  <w:num w:numId="6" w16cid:durableId="500127696">
+  <w:num w:numId="6">
     <w:abstractNumId w:val="0"/>
   </w:num>
-  <w:num w:numId="7" w16cid:durableId="500512293">
+  <w:num w:numId="7">
     <w:abstractNumId w:val="15"/>
   </w:num>
-  <w:num w:numId="8" w16cid:durableId="1278412032">
+  <w:num w:numId="8">
     <w:abstractNumId w:val="7"/>
   </w:num>
-  <w:num w:numId="9" w16cid:durableId="1706729">
+  <w:num w:numId="9">
     <w:abstractNumId w:val="5"/>
   </w:num>
-  <w:num w:numId="10" w16cid:durableId="933628757">
+  <w:num w:numId="10">
     <w:abstractNumId w:val="9"/>
   </w:num>
-  <w:num w:numId="11" w16cid:durableId="1127352492">
+  <w:num w:numId="11">
     <w:abstractNumId w:val="12"/>
   </w:num>
-  <w:num w:numId="12" w16cid:durableId="402919301">
+  <w:num w:numId="12">
     <w:abstractNumId w:val="13"/>
   </w:num>
-  <w:num w:numId="13" w16cid:durableId="1610577196">
+  <w:num w:numId="13">
     <w:abstractNumId w:val="17"/>
   </w:num>
-  <w:num w:numId="14" w16cid:durableId="1942253394">
+  <w:num w:numId="14">
     <w:abstractNumId w:val="11"/>
   </w:num>
-  <w:num w:numId="15" w16cid:durableId="1400635770">
+  <w:num w:numId="15">
     <w:abstractNumId w:val="19"/>
   </w:num>
-  <w:num w:numId="16" w16cid:durableId="1620257410">
+  <w:num w:numId="16">
     <w:abstractNumId w:val="14"/>
   </w:num>
-  <w:num w:numId="17" w16cid:durableId="2118937541">
+  <w:num w:numId="17">
     <w:abstractNumId w:val="1"/>
   </w:num>
-  <w:num w:numId="18" w16cid:durableId="675958416">
+  <w:num w:numId="18">
     <w:abstractNumId w:val="8"/>
   </w:num>
-  <w:num w:numId="19" w16cid:durableId="1909417613">
+  <w:num w:numId="19">
     <w:abstractNumId w:val="18"/>
   </w:num>
-  <w:num w:numId="20" w16cid:durableId="1633173543">
+  <w:num w:numId="20">
     <w:abstractNumId w:val="10"/>
   </w:num>
 </w:numbering>
 </file>
 
 <file path=word/people.xml><?xml version="1.0" encoding="utf-8"?>
-<w15:people xmlns:wpc="http://schemas.microsoft.com/office/word/2010/wordprocessingCanvas" xmlns:cx="http://schemas.microsoft.com/office/drawing/2014/chartex" xmlns:cx1="http://schemas.microsoft.com/office/drawing/2015/9/8/chartex" xmlns:cx2="http://schemas.microsoft.com/office/drawing/2015/10/21/chartex" xmlns:cx3="http://schemas.microsoft.com/office/drawing/2016/5/9/chartex" xmlns:cx4="http://schemas.microsoft.com/office/drawing/2016/5/10/chartex" xmlns:cx5="http://schemas.microsoft.com/office/drawing/2016/5/11/chartex" xmlns:cx6="http://schemas.microsoft.com/office/drawing/2016/5/12/chartex" xmlns:cx7="http://schemas.microsoft.com/office/drawing/2016/5/13/chartex" xmlns:cx8="http://schemas.microsoft.com/office/drawing/2016/5/14/chartex" xmlns:mc="http://schemas.openxmlformats.org/markup-compatibility/2006" xmlns:aink="http://schemas.microsoft.com/office/drawing/2016/ink" xmlns:am3d="http://schemas.microsoft.com/office/drawing/2017/model3d" xmlns:o="urn:schemas-microsoft-com:office:office" xmlns:oel="http://schemas.microsoft.com/office/2019/extlst" xmlns:r="http://schemas.openxmlformats.org/officeDocument/2006/relationships" xmlns:m="http://schemas.openxmlformats.org/officeDocument/2006/math" xmlns:v="urn:schemas-microsoft-com:vml" xmlns:wp14="http://schemas.microsoft.com/office/word/2010/wordprocessingDrawing" xmlns:wp="http://schemas.openxmlformats.org/drawingml/2006/wordprocessingDrawing" xmlns:w10="urn:schemas-microsoft-com:office:word" xmlns:w="http://schemas.openxmlformats.org/wordprocessingml/2006/main" xmlns:w14="http://schemas.microsoft.com/office/word/2010/wordml" xmlns:w15="http://schemas.microsoft.com/office/word/2012/wordml" xmlns:w16cex="http://schemas.microsoft.com/office/word/2018/wordml/cex" xmlns:w16cid="http://schemas.microsoft.com/office/word/2016/wordml/cid" xmlns:w16="http://schemas.microsoft.com/office/word/2018/wordml" xmlns:w16du="http://schemas.microsoft.com/office/word/2023/wordml/word16du" xmlns:w16sdtdh="http://schemas.microsoft.com/office/word/2020/wordml/sdtdatahash" xmlns:w16se="http://schemas.microsoft.com/office/word/2015/wordml/symex" xmlns:wpg="http://schemas.microsoft.com/office/word/2010/wordprocessingGroup" xmlns:wpi="http://schemas.microsoft.com/office/word/2010/wordprocessingInk" xmlns:wne="http://schemas.microsoft.com/office/word/2006/wordml" xmlns:wps="http://schemas.microsoft.com/office/word/2010/wordprocessingShape" mc:Ignorable="w14 w15 w16se w16cid w16 w16cex w16sdtdh w16du wp14">
+<w15:people xmlns:wpc="http://schemas.microsoft.com/office/word/2010/wordprocessingCanvas" xmlns:cx="http://schemas.microsoft.com/office/drawing/2014/chartex" xmlns:cx1="http://schemas.microsoft.com/office/drawing/2015/9/8/chartex" xmlns:cx2="http://schemas.microsoft.com/office/drawing/2015/10/21/chartex" xmlns:cx3="http://schemas.microsoft.com/office/drawing/2016/5/9/chartex" xmlns:cx4="http://schemas.microsoft.com/office/drawing/2016/5/10/chartex" xmlns:cx5="http://schemas.microsoft.com/office/drawing/2016/5/11/chartex" xmlns:cx6="http://schemas.microsoft.com/office/drawing/2016/5/12/chartex" xmlns:cx7="http://schemas.microsoft.com/office/drawing/2016/5/13/chartex" xmlns:cx8="http://schemas.microsoft.com/office/drawing/2016/5/14/chartex" xmlns:mc="http://schemas.openxmlformats.org/markup-compatibility/2006" xmlns:aink="http://schemas.microsoft.com/office/drawing/2016/ink" xmlns:am3d="http://schemas.microsoft.com/office/drawing/2017/model3d" xmlns:o="urn:schemas-microsoft-com:office:office" xmlns:r="http://schemas.openxmlformats.org/officeDocument/2006/relationships" xmlns:m="http://schemas.openxmlformats.org/officeDocument/2006/math" xmlns:v="urn:schemas-microsoft-com:vml" xmlns:wp14="http://schemas.microsoft.com/office/word/2010/wordprocessingDrawing" xmlns:wp="http://schemas.openxmlformats.org/drawingml/2006/wordprocessingDrawing" xmlns:w10="urn:schemas-microsoft-com:office:word" xmlns:w="http://schemas.openxmlformats.org/wordprocessingml/2006/main" xmlns:w14="http://schemas.microsoft.com/office/word/2010/wordml" xmlns:w15="http://schemas.microsoft.com/office/word/2012/wordml" xmlns:w16cex="http://schemas.microsoft.com/office/word/2018/wordml/cex" xmlns:w16cid="http://schemas.microsoft.com/office/word/2016/wordml/cid" xmlns:w16="http://schemas.microsoft.com/office/word/2018/wordml" xmlns:w16sdtdh="http://schemas.microsoft.com/office/word/2020/wordml/sdtdatahash" xmlns:w16se="http://schemas.microsoft.com/office/word/2015/wordml/symex" xmlns:wpg="http://schemas.microsoft.com/office/word/2010/wordprocessingGroup" xmlns:wpi="http://schemas.microsoft.com/office/word/2010/wordprocessingInk" xmlns:wne="http://schemas.microsoft.com/office/word/2006/wordml" xmlns:wps="http://schemas.microsoft.com/office/word/2010/wordprocessingShape" mc:Ignorable="w14 w15 w16se w16cid w16 w16cex w16sdtdh wp14">
   <w15:person w15:author="Oat .">
     <w15:presenceInfo w15:providerId="Windows Live" w15:userId="326f99c3926828c7"/>
   </w15:person>
@@ -30182,7 +30833,7 @@
 </file>
 
 <file path=word/styles.xml><?xml version="1.0" encoding="utf-8"?>
-<w:styles xmlns:mc="http://schemas.openxmlformats.org/markup-compatibility/2006" xmlns:r="http://schemas.openxmlformats.org/officeDocument/2006/relationships" xmlns:w="http://schemas.openxmlformats.org/wordprocessingml/2006/main" xmlns:w14="http://schemas.microsoft.com/office/word/2010/wordml" xmlns:w15="http://schemas.microsoft.com/office/word/2012/wordml" xmlns:w16cex="http://schemas.microsoft.com/office/word/2018/wordml/cex" xmlns:w16cid="http://schemas.microsoft.com/office/word/2016/wordml/cid" xmlns:w16="http://schemas.microsoft.com/office/word/2018/wordml" xmlns:w16du="http://schemas.microsoft.com/office/word/2023/wordml/word16du" xmlns:w16sdtdh="http://schemas.microsoft.com/office/word/2020/wordml/sdtdatahash" xmlns:w16se="http://schemas.microsoft.com/office/word/2015/wordml/symex" mc:Ignorable="w14 w15 w16se w16cid w16 w16cex w16sdtdh w16du">
+<w:styles xmlns:mc="http://schemas.openxmlformats.org/markup-compatibility/2006" xmlns:r="http://schemas.openxmlformats.org/officeDocument/2006/relationships" xmlns:w="http://schemas.openxmlformats.org/wordprocessingml/2006/main" xmlns:w14="http://schemas.microsoft.com/office/word/2010/wordml" xmlns:w15="http://schemas.microsoft.com/office/word/2012/wordml" xmlns:w16cex="http://schemas.microsoft.com/office/word/2018/wordml/cex" xmlns:w16cid="http://schemas.microsoft.com/office/word/2016/wordml/cid" xmlns:w16="http://schemas.microsoft.com/office/word/2018/wordml" xmlns:w16sdtdh="http://schemas.microsoft.com/office/word/2020/wordml/sdtdatahash" xmlns:w16se="http://schemas.microsoft.com/office/word/2015/wordml/symex" mc:Ignorable="w14 w15 w16se w16cid w16 w16cex w16sdtdh">
   <w:docDefaults>
     <w:rPrDefault>
       <w:rPr>

</xml_diff>